<commit_message>
Adding design document v3
</commit_message>
<xml_diff>
--- a/docs/design_document.docx
+++ b/docs/design_document.docx
@@ -49,7 +49,7 @@
                 <wp:positionV relativeFrom="paragraph">
                   <wp:posOffset>2124075</wp:posOffset>
                 </wp:positionV>
-                <wp:extent cx="5221605" cy="3408284"/>
+                <wp:extent cx="5221605" cy="3389296"/>
                 <wp:effectExtent b="0" l="0" r="0" t="0"/>
                 <wp:wrapSquare wrapText="bothSides" distB="0" distT="0" distL="114300" distR="114300"/>
                 <wp:docPr id="3" name=""/>
@@ -344,7 +344,7 @@
                                 <w:sz w:val="28"/>
                                 <w:vertAlign w:val="baseline"/>
                               </w:rPr>
-                              <w:t xml:space="preserve">Sterling Hulling - Hardware design, Meeting Scribe</w:t>
+                              <w:t xml:space="preserve">Parker Larsen - Hardware design, Communications Lead</w:t>
                             </w:r>
                           </w:p>
                           <w:p>
@@ -377,7 +377,7 @@
                                 <w:sz w:val="28"/>
                                 <w:vertAlign w:val="baseline"/>
                               </w:rPr>
-                              <w:t xml:space="preserve">Parker Larsen - Hardware design, Communications Lead</w:t>
+                              <w:t xml:space="preserve">Sterling Hulling - Hardware design, Meeting Scribe</w:t>
                             </w:r>
                           </w:p>
                           <w:p>
@@ -385,26 +385,6 @@
                               <w:spacing w:after="0" w:before="0" w:line="240"/>
                               <w:ind w:left="0" w:right="0" w:firstLine="0"/>
                               <w:jc w:val="left"/>
-                              <w:textDirection w:val="btLr"/>
-                            </w:pPr>
-                            <w:r>
-                              <w:rPr>
-                                <w:rFonts w:ascii="Times New Roman" w:cs="Times New Roman" w:eastAsia="Times New Roman" w:hAnsi="Times New Roman"/>
-                                <w:b w:val="0"/>
-                                <w:i w:val="0"/>
-                                <w:smallCaps w:val="0"/>
-                                <w:strike w:val="0"/>
-                                <w:color w:val="000000"/>
-                                <w:sz w:val="28"/>
-                                <w:vertAlign w:val="baseline"/>
-                              </w:rPr>
-                            </w:r>
-                          </w:p>
-                          <w:p>
-                            <w:pPr>
-                              <w:spacing w:after="0" w:before="0" w:line="240"/>
-                              <w:ind w:left="0" w:right="0" w:firstLine="0"/>
-                              <w:jc w:val="center"/>
                               <w:textDirection w:val="btLr"/>
                             </w:pPr>
                             <w:r>
@@ -582,7 +562,7 @@
                                 <w:sz w:val="28"/>
                                 <w:vertAlign w:val="baseline"/>
                               </w:rPr>
-                              <w:t xml:space="preserve">April 5</w:t>
+                              <w:t xml:space="preserve">April 25</w:t>
                             </w:r>
                             <w:r>
                               <w:rPr>
@@ -595,20 +575,7 @@
                                 <w:sz w:val="28"/>
                                 <w:vertAlign w:val="baseline"/>
                               </w:rPr>
-                              <w:t xml:space="preserve">, 2021/V</w:t>
-                            </w:r>
-                            <w:r>
-                              <w:rPr>
-                                <w:rFonts w:ascii="Times New Roman" w:cs="Times New Roman" w:eastAsia="Times New Roman" w:hAnsi="Times New Roman"/>
-                                <w:b w:val="0"/>
-                                <w:i w:val="0"/>
-                                <w:smallCaps w:val="0"/>
-                                <w:strike w:val="0"/>
-                                <w:color w:val="000000"/>
-                                <w:sz w:val="28"/>
-                                <w:vertAlign w:val="baseline"/>
-                              </w:rPr>
-                              <w:t xml:space="preserve">2</w:t>
+                              <w:t xml:space="preserve">, 2021</w:t>
                             </w:r>
                           </w:p>
                         </w:txbxContent>
@@ -632,15 +599,15 @@
                 <wp:positionV relativeFrom="paragraph">
                   <wp:posOffset>2124075</wp:posOffset>
                 </wp:positionV>
-                <wp:extent cx="5221605" cy="3408284"/>
+                <wp:extent cx="5221605" cy="3389296"/>
                 <wp:effectExtent b="0" l="0" r="0" t="0"/>
                 <wp:wrapSquare wrapText="bothSides" distB="0" distT="0" distL="114300" distR="114300"/>
-                <wp:docPr id="3" name="image4.png"/>
+                <wp:docPr id="3" name="image5.png"/>
                 <a:graphic>
                   <a:graphicData uri="http://schemas.openxmlformats.org/drawingml/2006/picture">
                     <pic:pic>
                       <pic:nvPicPr>
-                        <pic:cNvPr id="0" name="image4.png"/>
+                        <pic:cNvPr id="0" name="image5.png"/>
                         <pic:cNvPicPr preferRelativeResize="0"/>
                       </pic:nvPicPr>
                       <pic:blipFill>
@@ -653,7 +620,7 @@
                       <pic:spPr>
                         <a:xfrm>
                           <a:off x="0" y="0"/>
-                          <a:ext cx="5221605" cy="3408284"/>
+                          <a:ext cx="5221605" cy="3389296"/>
                         </a:xfrm>
                         <a:prstGeom prst="rect"/>
                         <a:ln/>
@@ -780,12 +747,12 @@
                 <wp:extent cx="5240655" cy="1345961"/>
                 <wp:effectExtent b="0" l="0" r="0" t="0"/>
                 <wp:wrapSquare wrapText="bothSides" distB="0" distT="0" distL="114300" distR="114300"/>
-                <wp:docPr id="1" name="image2.png"/>
+                <wp:docPr id="1" name="image3.png"/>
                 <a:graphic>
                   <a:graphicData uri="http://schemas.openxmlformats.org/drawingml/2006/picture">
                     <pic:pic>
                       <pic:nvPicPr>
-                        <pic:cNvPr id="0" name="image2.png"/>
+                        <pic:cNvPr id="0" name="image3.png"/>
                         <pic:cNvPicPr preferRelativeResize="0"/>
                       </pic:nvPicPr>
                       <pic:blipFill>
@@ -892,12 +859,12 @@
                 <wp:extent cx="5210175" cy="733425"/>
                 <wp:effectExtent b="0" l="0" r="0" t="0"/>
                 <wp:wrapSquare wrapText="bothSides" distB="0" distT="0" distL="114300" distR="114300"/>
-                <wp:docPr id="5" name="image6.png"/>
+                <wp:docPr id="5" name="image7.png"/>
                 <a:graphic>
                   <a:graphicData uri="http://schemas.openxmlformats.org/drawingml/2006/picture">
                     <pic:pic>
                       <pic:nvPicPr>
-                        <pic:cNvPr id="0" name="image6.png"/>
+                        <pic:cNvPr id="0" name="image7.png"/>
                         <pic:cNvPicPr preferRelativeResize="0"/>
                       </pic:nvPicPr>
                       <pic:blipFill>
@@ -1335,15 +1302,6 @@
         </w:rPr>
         <w:t xml:space="preserve">Table of Contents</w:t>
       </w:r>
-    </w:p>
-    <w:p>
-      <w:pPr>
-        <w:rPr>
-          <w:b w:val="1"/>
-          <w:sz w:val="28"/>
-          <w:szCs w:val="28"/>
-        </w:rPr>
-      </w:pPr>
       <w:r>
         <w:rPr>
           <w:rtl w:val="0"/>
@@ -1365,17 +1323,39 @@
             </w:tabs>
             <w:spacing w:before="80" w:line="240" w:lineRule="auto"/>
             <w:ind w:left="0" w:firstLine="0"/>
-            <w:rPr/>
+            <w:rPr>
+              <w:rFonts w:ascii="Times New Roman" w:cs="Times New Roman" w:eastAsia="Times New Roman" w:hAnsi="Times New Roman"/>
+              <w:b w:val="1"/>
+              <w:i w:val="0"/>
+              <w:smallCaps w:val="0"/>
+              <w:strike w:val="0"/>
+              <w:color w:val="000000"/>
+              <w:sz w:val="22"/>
+              <w:szCs w:val="22"/>
+              <w:u w:val="none"/>
+              <w:shd w:fill="auto" w:val="clear"/>
+              <w:vertAlign w:val="baseline"/>
+            </w:rPr>
           </w:pPr>
           <w:r>
             <w:fldChar w:fldCharType="begin"/>
             <w:instrText xml:space="preserve"> TOC \h \u \z </w:instrText>
             <w:fldChar w:fldCharType="separate"/>
           </w:r>
-          <w:hyperlink w:anchor="_2ysgrxv3gfcd">
+          <w:hyperlink w:anchor="_761gl2d1p3l9">
             <w:r>
               <w:rPr>
+                <w:rFonts w:ascii="Times New Roman" w:cs="Times New Roman" w:eastAsia="Times New Roman" w:hAnsi="Times New Roman"/>
                 <w:b w:val="1"/>
+                <w:i w:val="0"/>
+                <w:smallCaps w:val="0"/>
+                <w:strike w:val="0"/>
+                <w:color w:val="000000"/>
+                <w:sz w:val="22"/>
+                <w:szCs w:val="22"/>
+                <w:u w:val="none"/>
+                <w:shd w:fill="auto" w:val="clear"/>
+                <w:vertAlign w:val="baseline"/>
                 <w:rtl w:val="0"/>
               </w:rPr>
               <w:t xml:space="preserve">1 Introduction</w:t>
@@ -1383,19 +1363,39 @@
           </w:hyperlink>
           <w:r>
             <w:rPr>
+              <w:rFonts w:ascii="Times New Roman" w:cs="Times New Roman" w:eastAsia="Times New Roman" w:hAnsi="Times New Roman"/>
               <w:b w:val="1"/>
+              <w:i w:val="0"/>
+              <w:smallCaps w:val="0"/>
+              <w:strike w:val="0"/>
+              <w:color w:val="000000"/>
+              <w:sz w:val="22"/>
+              <w:szCs w:val="22"/>
+              <w:u w:val="none"/>
+              <w:shd w:fill="auto" w:val="clear"/>
+              <w:vertAlign w:val="baseline"/>
               <w:rtl w:val="0"/>
             </w:rPr>
             <w:tab/>
           </w:r>
           <w:r>
             <w:fldChar w:fldCharType="begin"/>
-            <w:instrText xml:space="preserve"> PAGEREF _2ysgrxv3gfcd \h </w:instrText>
+            <w:instrText xml:space="preserve"> PAGEREF _761gl2d1p3l9 \h </w:instrText>
             <w:fldChar w:fldCharType="separate"/>
           </w:r>
           <w:r>
             <w:rPr>
+              <w:rFonts w:ascii="Times New Roman" w:cs="Times New Roman" w:eastAsia="Times New Roman" w:hAnsi="Times New Roman"/>
               <w:b w:val="1"/>
+              <w:i w:val="0"/>
+              <w:smallCaps w:val="0"/>
+              <w:strike w:val="0"/>
+              <w:color w:val="000000"/>
+              <w:sz w:val="22"/>
+              <w:szCs w:val="22"/>
+              <w:u w:val="none"/>
+              <w:shd w:fill="auto" w:val="clear"/>
+              <w:vertAlign w:val="baseline"/>
               <w:rtl w:val="0"/>
             </w:rPr>
             <w:t xml:space="preserve">3</w:t>
@@ -2574,6 +2574,94 @@
               <w:vertAlign w:val="baseline"/>
             </w:rPr>
           </w:pPr>
+          <w:hyperlink w:anchor="_fhn83vj6qkz">
+            <w:r>
+              <w:rPr>
+                <w:rFonts w:ascii="Times New Roman" w:cs="Times New Roman" w:eastAsia="Times New Roman" w:hAnsi="Times New Roman"/>
+                <w:b w:val="0"/>
+                <w:i w:val="0"/>
+                <w:smallCaps w:val="0"/>
+                <w:strike w:val="0"/>
+                <w:color w:val="000000"/>
+                <w:sz w:val="22"/>
+                <w:szCs w:val="22"/>
+                <w:u w:val="none"/>
+                <w:shd w:fill="auto" w:val="clear"/>
+                <w:vertAlign w:val="baseline"/>
+                <w:rtl w:val="0"/>
+              </w:rPr>
+              <w:t xml:space="preserve">2.6 Personnel Effort Requirements</w:t>
+            </w:r>
+          </w:hyperlink>
+          <w:r>
+            <w:rPr>
+              <w:rFonts w:ascii="Times New Roman" w:cs="Times New Roman" w:eastAsia="Times New Roman" w:hAnsi="Times New Roman"/>
+              <w:b w:val="0"/>
+              <w:i w:val="0"/>
+              <w:smallCaps w:val="0"/>
+              <w:strike w:val="0"/>
+              <w:color w:val="000000"/>
+              <w:sz w:val="22"/>
+              <w:szCs w:val="22"/>
+              <w:u w:val="none"/>
+              <w:shd w:fill="auto" w:val="clear"/>
+              <w:vertAlign w:val="baseline"/>
+              <w:rtl w:val="0"/>
+            </w:rPr>
+            <w:tab/>
+          </w:r>
+          <w:r>
+            <w:fldChar w:fldCharType="begin"/>
+            <w:instrText xml:space="preserve"> PAGEREF _fhn83vj6qkz \h </w:instrText>
+            <w:fldChar w:fldCharType="separate"/>
+          </w:r>
+          <w:r>
+            <w:rPr>
+              <w:rFonts w:ascii="Times New Roman" w:cs="Times New Roman" w:eastAsia="Times New Roman" w:hAnsi="Times New Roman"/>
+              <w:b w:val="0"/>
+              <w:i w:val="0"/>
+              <w:smallCaps w:val="0"/>
+              <w:strike w:val="0"/>
+              <w:color w:val="000000"/>
+              <w:sz w:val="22"/>
+              <w:szCs w:val="22"/>
+              <w:u w:val="none"/>
+              <w:shd w:fill="auto" w:val="clear"/>
+              <w:vertAlign w:val="baseline"/>
+              <w:rtl w:val="0"/>
+            </w:rPr>
+            <w:t xml:space="preserve">8</w:t>
+          </w:r>
+          <w:r>
+            <w:fldChar w:fldCharType="end"/>
+          </w:r>
+          <w:r>
+            <w:rPr>
+              <w:rtl w:val="0"/>
+            </w:rPr>
+          </w:r>
+        </w:p>
+        <w:p>
+          <w:pPr>
+            <w:tabs>
+              <w:tab w:val="right" w:pos="8640"/>
+            </w:tabs>
+            <w:spacing w:before="60" w:line="240" w:lineRule="auto"/>
+            <w:ind w:left="360" w:firstLine="0"/>
+            <w:rPr>
+              <w:rFonts w:ascii="Times New Roman" w:cs="Times New Roman" w:eastAsia="Times New Roman" w:hAnsi="Times New Roman"/>
+              <w:b w:val="0"/>
+              <w:i w:val="0"/>
+              <w:smallCaps w:val="0"/>
+              <w:strike w:val="0"/>
+              <w:color w:val="000000"/>
+              <w:sz w:val="22"/>
+              <w:szCs w:val="22"/>
+              <w:u w:val="none"/>
+              <w:shd w:fill="auto" w:val="clear"/>
+              <w:vertAlign w:val="baseline"/>
+            </w:rPr>
+          </w:pPr>
           <w:hyperlink w:anchor="_z337ya">
             <w:r>
               <w:rPr>
@@ -2590,7 +2678,7 @@
                 <w:vertAlign w:val="baseline"/>
                 <w:rtl w:val="0"/>
               </w:rPr>
-              <w:t xml:space="preserve">2.6 Other Resource Requirements</w:t>
+              <w:t xml:space="preserve">2.7 Other Resource Requirements</w:t>
             </w:r>
           </w:hyperlink>
           <w:r>
@@ -2678,7 +2766,7 @@
                 <w:vertAlign w:val="baseline"/>
                 <w:rtl w:val="0"/>
               </w:rPr>
-              <w:t xml:space="preserve">2.7  Financial Requirements</w:t>
+              <w:t xml:space="preserve">2.8 Financial Requirements</w:t>
             </w:r>
           </w:hyperlink>
           <w:r>
@@ -2718,7 +2806,7 @@
               <w:vertAlign w:val="baseline"/>
               <w:rtl w:val="0"/>
             </w:rPr>
-            <w:t xml:space="preserve">8</w:t>
+            <w:t xml:space="preserve">9</w:t>
           </w:r>
           <w:r>
             <w:fldChar w:fldCharType="end"/>
@@ -2806,7 +2894,7 @@
               <w:vertAlign w:val="baseline"/>
               <w:rtl w:val="0"/>
             </w:rPr>
-            <w:t xml:space="preserve">9</w:t>
+            <w:t xml:space="preserve">10</w:t>
           </w:r>
           <w:r>
             <w:fldChar w:fldCharType="end"/>
@@ -2894,7 +2982,7 @@
               <w:vertAlign w:val="baseline"/>
               <w:rtl w:val="0"/>
             </w:rPr>
-            <w:t xml:space="preserve">9</w:t>
+            <w:t xml:space="preserve">10</w:t>
           </w:r>
           <w:r>
             <w:fldChar w:fldCharType="end"/>
@@ -2942,7 +3030,7 @@
                 <w:vertAlign w:val="baseline"/>
                 <w:rtl w:val="0"/>
               </w:rPr>
-              <w:t xml:space="preserve">3.2 Design Thinking</w:t>
+              <w:t xml:space="preserve">3.2 Design ThinkingMore description about the previous work.</w:t>
             </w:r>
           </w:hyperlink>
           <w:r>
@@ -2982,7 +3070,7 @@
               <w:vertAlign w:val="baseline"/>
               <w:rtl w:val="0"/>
             </w:rPr>
-            <w:t xml:space="preserve">9</w:t>
+            <w:t xml:space="preserve">10</w:t>
           </w:r>
           <w:r>
             <w:fldChar w:fldCharType="end"/>
@@ -3070,7 +3158,7 @@
               <w:vertAlign w:val="baseline"/>
               <w:rtl w:val="0"/>
             </w:rPr>
-            <w:t xml:space="preserve">9</w:t>
+            <w:t xml:space="preserve">10</w:t>
           </w:r>
           <w:r>
             <w:fldChar w:fldCharType="end"/>
@@ -3158,7 +3246,7 @@
               <w:vertAlign w:val="baseline"/>
               <w:rtl w:val="0"/>
             </w:rPr>
-            <w:t xml:space="preserve">10</w:t>
+            <w:t xml:space="preserve">11</w:t>
           </w:r>
           <w:r>
             <w:fldChar w:fldCharType="end"/>
@@ -3246,7 +3334,7 @@
               <w:vertAlign w:val="baseline"/>
               <w:rtl w:val="0"/>
             </w:rPr>
-            <w:t xml:space="preserve">10</w:t>
+            <w:t xml:space="preserve">11</w:t>
           </w:r>
           <w:r>
             <w:fldChar w:fldCharType="end"/>
@@ -3334,7 +3422,7 @@
               <w:vertAlign w:val="baseline"/>
               <w:rtl w:val="0"/>
             </w:rPr>
-            <w:t xml:space="preserve">10</w:t>
+            <w:t xml:space="preserve">12</w:t>
           </w:r>
           <w:r>
             <w:fldChar w:fldCharType="end"/>
@@ -3422,7 +3510,7 @@
               <w:vertAlign w:val="baseline"/>
               <w:rtl w:val="0"/>
             </w:rPr>
-            <w:t xml:space="preserve">10</w:t>
+            <w:t xml:space="preserve">12</w:t>
           </w:r>
           <w:r>
             <w:fldChar w:fldCharType="end"/>
@@ -3510,7 +3598,7 @@
               <w:vertAlign w:val="baseline"/>
               <w:rtl w:val="0"/>
             </w:rPr>
-            <w:t xml:space="preserve">11</w:t>
+            <w:t xml:space="preserve">13</w:t>
           </w:r>
           <w:r>
             <w:fldChar w:fldCharType="end"/>
@@ -3598,7 +3686,7 @@
               <w:vertAlign w:val="baseline"/>
               <w:rtl w:val="0"/>
             </w:rPr>
-            <w:t xml:space="preserve">11</w:t>
+            <w:t xml:space="preserve">13</w:t>
           </w:r>
           <w:r>
             <w:fldChar w:fldCharType="end"/>
@@ -3686,7 +3774,7 @@
               <w:vertAlign w:val="baseline"/>
               <w:rtl w:val="0"/>
             </w:rPr>
-            <w:t xml:space="preserve">11</w:t>
+            <w:t xml:space="preserve">13</w:t>
           </w:r>
           <w:r>
             <w:fldChar w:fldCharType="end"/>
@@ -3704,11 +3792,34 @@
             </w:tabs>
             <w:spacing w:before="60" w:line="240" w:lineRule="auto"/>
             <w:ind w:left="360" w:firstLine="0"/>
-            <w:rPr/>
+            <w:rPr>
+              <w:rFonts w:ascii="Times New Roman" w:cs="Times New Roman" w:eastAsia="Times New Roman" w:hAnsi="Times New Roman"/>
+              <w:b w:val="0"/>
+              <w:i w:val="0"/>
+              <w:smallCaps w:val="0"/>
+              <w:strike w:val="0"/>
+              <w:color w:val="000000"/>
+              <w:sz w:val="22"/>
+              <w:szCs w:val="22"/>
+              <w:u w:val="none"/>
+              <w:shd w:fill="auto" w:val="clear"/>
+              <w:vertAlign w:val="baseline"/>
+            </w:rPr>
           </w:pPr>
           <w:hyperlink w:anchor="_4lktpj9qaoxi">
             <w:r>
               <w:rPr>
+                <w:rFonts w:ascii="Times New Roman" w:cs="Times New Roman" w:eastAsia="Times New Roman" w:hAnsi="Times New Roman"/>
+                <w:b w:val="0"/>
+                <w:i w:val="0"/>
+                <w:smallCaps w:val="0"/>
+                <w:strike w:val="0"/>
+                <w:color w:val="000000"/>
+                <w:sz w:val="22"/>
+                <w:szCs w:val="22"/>
+                <w:u w:val="none"/>
+                <w:shd w:fill="auto" w:val="clear"/>
+                <w:vertAlign w:val="baseline"/>
                 <w:rtl w:val="0"/>
               </w:rPr>
               <w:t xml:space="preserve">4.3 Acceptance Testing</w:t>
@@ -3716,6 +3827,17 @@
           </w:hyperlink>
           <w:r>
             <w:rPr>
+              <w:rFonts w:ascii="Times New Roman" w:cs="Times New Roman" w:eastAsia="Times New Roman" w:hAnsi="Times New Roman"/>
+              <w:b w:val="0"/>
+              <w:i w:val="0"/>
+              <w:smallCaps w:val="0"/>
+              <w:strike w:val="0"/>
+              <w:color w:val="000000"/>
+              <w:sz w:val="22"/>
+              <w:szCs w:val="22"/>
+              <w:u w:val="none"/>
+              <w:shd w:fill="auto" w:val="clear"/>
+              <w:vertAlign w:val="baseline"/>
               <w:rtl w:val="0"/>
             </w:rPr>
             <w:tab/>
@@ -3727,9 +3849,108 @@
           </w:r>
           <w:r>
             <w:rPr>
+              <w:rFonts w:ascii="Times New Roman" w:cs="Times New Roman" w:eastAsia="Times New Roman" w:hAnsi="Times New Roman"/>
+              <w:b w:val="0"/>
+              <w:i w:val="0"/>
+              <w:smallCaps w:val="0"/>
+              <w:strike w:val="0"/>
+              <w:color w:val="000000"/>
+              <w:sz w:val="22"/>
+              <w:szCs w:val="22"/>
+              <w:u w:val="none"/>
+              <w:shd w:fill="auto" w:val="clear"/>
+              <w:vertAlign w:val="baseline"/>
               <w:rtl w:val="0"/>
             </w:rPr>
-            <w:t xml:space="preserve">11</w:t>
+            <w:t xml:space="preserve">14</w:t>
+          </w:r>
+          <w:r>
+            <w:fldChar w:fldCharType="end"/>
+          </w:r>
+          <w:r>
+            <w:rPr>
+              <w:rtl w:val="0"/>
+            </w:rPr>
+          </w:r>
+        </w:p>
+        <w:p>
+          <w:pPr>
+            <w:tabs>
+              <w:tab w:val="right" w:pos="8640"/>
+            </w:tabs>
+            <w:spacing w:before="60" w:line="240" w:lineRule="auto"/>
+            <w:ind w:left="360" w:firstLine="0"/>
+            <w:rPr>
+              <w:rFonts w:ascii="Times New Roman" w:cs="Times New Roman" w:eastAsia="Times New Roman" w:hAnsi="Times New Roman"/>
+              <w:b w:val="0"/>
+              <w:i w:val="0"/>
+              <w:smallCaps w:val="0"/>
+              <w:strike w:val="0"/>
+              <w:color w:val="000000"/>
+              <w:sz w:val="22"/>
+              <w:szCs w:val="22"/>
+              <w:u w:val="none"/>
+              <w:shd w:fill="auto" w:val="clear"/>
+              <w:vertAlign w:val="baseline"/>
+            </w:rPr>
+          </w:pPr>
+          <w:hyperlink w:anchor="_8g6rg9atewcn">
+            <w:r>
+              <w:rPr>
+                <w:rFonts w:ascii="Times New Roman" w:cs="Times New Roman" w:eastAsia="Times New Roman" w:hAnsi="Times New Roman"/>
+                <w:b w:val="0"/>
+                <w:i w:val="0"/>
+                <w:smallCaps w:val="0"/>
+                <w:strike w:val="0"/>
+                <w:color w:val="000000"/>
+                <w:sz w:val="22"/>
+                <w:szCs w:val="22"/>
+                <w:u w:val="none"/>
+                <w:shd w:fill="auto" w:val="clear"/>
+                <w:vertAlign w:val="baseline"/>
+                <w:rtl w:val="0"/>
+              </w:rPr>
+              <w:t xml:space="preserve">4.4 Results</w:t>
+            </w:r>
+          </w:hyperlink>
+          <w:r>
+            <w:rPr>
+              <w:rFonts w:ascii="Times New Roman" w:cs="Times New Roman" w:eastAsia="Times New Roman" w:hAnsi="Times New Roman"/>
+              <w:b w:val="0"/>
+              <w:i w:val="0"/>
+              <w:smallCaps w:val="0"/>
+              <w:strike w:val="0"/>
+              <w:color w:val="000000"/>
+              <w:sz w:val="22"/>
+              <w:szCs w:val="22"/>
+              <w:u w:val="none"/>
+              <w:shd w:fill="auto" w:val="clear"/>
+              <w:vertAlign w:val="baseline"/>
+              <w:rtl w:val="0"/>
+            </w:rPr>
+            <w:tab/>
+          </w:r>
+          <w:r>
+            <w:fldChar w:fldCharType="begin"/>
+            <w:instrText xml:space="preserve"> PAGEREF _8g6rg9atewcn \h </w:instrText>
+            <w:fldChar w:fldCharType="separate"/>
+          </w:r>
+          <w:r>
+            <w:rPr>
+              <w:rFonts w:ascii="Times New Roman" w:cs="Times New Roman" w:eastAsia="Times New Roman" w:hAnsi="Times New Roman"/>
+              <w:b w:val="0"/>
+              <w:i w:val="0"/>
+              <w:smallCaps w:val="0"/>
+              <w:strike w:val="0"/>
+              <w:color w:val="000000"/>
+              <w:sz w:val="22"/>
+              <w:szCs w:val="22"/>
+              <w:u w:val="none"/>
+              <w:shd w:fill="auto" w:val="clear"/>
+              <w:vertAlign w:val="baseline"/>
+              <w:rtl w:val="0"/>
+            </w:rPr>
+            <w:t xml:space="preserve">14</w:t>
           </w:r>
           <w:r>
             <w:fldChar w:fldCharType="end"/>
@@ -3747,35 +3968,77 @@
             </w:tabs>
             <w:spacing w:before="200" w:line="240" w:lineRule="auto"/>
             <w:ind w:left="0" w:firstLine="0"/>
-            <w:rPr/>
+            <w:rPr>
+              <w:rFonts w:ascii="Times New Roman" w:cs="Times New Roman" w:eastAsia="Times New Roman" w:hAnsi="Times New Roman"/>
+              <w:b w:val="1"/>
+              <w:i w:val="0"/>
+              <w:smallCaps w:val="0"/>
+              <w:strike w:val="0"/>
+              <w:color w:val="000000"/>
+              <w:sz w:val="22"/>
+              <w:szCs w:val="22"/>
+              <w:u w:val="none"/>
+              <w:shd w:fill="auto" w:val="clear"/>
+              <w:vertAlign w:val="baseline"/>
+            </w:rPr>
           </w:pPr>
-          <w:hyperlink w:anchor="_gaior408zni">
+          <w:hyperlink w:anchor="_myvmq5wjmfx2">
             <w:r>
               <w:rPr>
+                <w:rFonts w:ascii="Times New Roman" w:cs="Times New Roman" w:eastAsia="Times New Roman" w:hAnsi="Times New Roman"/>
                 <w:b w:val="1"/>
+                <w:i w:val="0"/>
+                <w:smallCaps w:val="0"/>
+                <w:strike w:val="0"/>
+                <w:color w:val="000000"/>
+                <w:sz w:val="22"/>
+                <w:szCs w:val="22"/>
+                <w:u w:val="none"/>
+                <w:shd w:fill="auto" w:val="clear"/>
+                <w:vertAlign w:val="baseline"/>
                 <w:rtl w:val="0"/>
               </w:rPr>
-              <w:t xml:space="preserve">5 Closing Material</w:t>
+              <w:t xml:space="preserve">5 Implementation</w:t>
             </w:r>
           </w:hyperlink>
           <w:r>
             <w:rPr>
+              <w:rFonts w:ascii="Times New Roman" w:cs="Times New Roman" w:eastAsia="Times New Roman" w:hAnsi="Times New Roman"/>
               <w:b w:val="1"/>
+              <w:i w:val="0"/>
+              <w:smallCaps w:val="0"/>
+              <w:strike w:val="0"/>
+              <w:color w:val="000000"/>
+              <w:sz w:val="22"/>
+              <w:szCs w:val="22"/>
+              <w:u w:val="none"/>
+              <w:shd w:fill="auto" w:val="clear"/>
+              <w:vertAlign w:val="baseline"/>
               <w:rtl w:val="0"/>
             </w:rPr>
             <w:tab/>
           </w:r>
           <w:r>
             <w:fldChar w:fldCharType="begin"/>
-            <w:instrText xml:space="preserve"> PAGEREF _gaior408zni \h </w:instrText>
+            <w:instrText xml:space="preserve"> PAGEREF _myvmq5wjmfx2 \h </w:instrText>
             <w:fldChar w:fldCharType="separate"/>
           </w:r>
           <w:r>
             <w:rPr>
+              <w:rFonts w:ascii="Times New Roman" w:cs="Times New Roman" w:eastAsia="Times New Roman" w:hAnsi="Times New Roman"/>
               <w:b w:val="1"/>
+              <w:i w:val="0"/>
+              <w:smallCaps w:val="0"/>
+              <w:strike w:val="0"/>
+              <w:color w:val="000000"/>
+              <w:sz w:val="22"/>
+              <w:szCs w:val="22"/>
+              <w:u w:val="none"/>
+              <w:shd w:fill="auto" w:val="clear"/>
+              <w:vertAlign w:val="baseline"/>
               <w:rtl w:val="0"/>
             </w:rPr>
-            <w:t xml:space="preserve">12</w:t>
+            <w:t xml:space="preserve">15</w:t>
           </w:r>
           <w:r>
             <w:fldChar w:fldCharType="end"/>
@@ -3791,7 +4054,95 @@
             <w:tabs>
               <w:tab w:val="right" w:pos="8640"/>
             </w:tabs>
-            <w:spacing w:after="80" w:before="60" w:line="240" w:lineRule="auto"/>
+            <w:spacing w:before="200" w:line="240" w:lineRule="auto"/>
+            <w:ind w:left="0" w:firstLine="0"/>
+            <w:rPr>
+              <w:rFonts w:ascii="Times New Roman" w:cs="Times New Roman" w:eastAsia="Times New Roman" w:hAnsi="Times New Roman"/>
+              <w:b w:val="1"/>
+              <w:i w:val="0"/>
+              <w:smallCaps w:val="0"/>
+              <w:strike w:val="0"/>
+              <w:color w:val="000000"/>
+              <w:sz w:val="22"/>
+              <w:szCs w:val="22"/>
+              <w:u w:val="none"/>
+              <w:shd w:fill="auto" w:val="clear"/>
+              <w:vertAlign w:val="baseline"/>
+            </w:rPr>
+          </w:pPr>
+          <w:hyperlink w:anchor="_3c3t5s4sljha">
+            <w:r>
+              <w:rPr>
+                <w:rFonts w:ascii="Times New Roman" w:cs="Times New Roman" w:eastAsia="Times New Roman" w:hAnsi="Times New Roman"/>
+                <w:b w:val="1"/>
+                <w:i w:val="0"/>
+                <w:smallCaps w:val="0"/>
+                <w:strike w:val="0"/>
+                <w:color w:val="000000"/>
+                <w:sz w:val="22"/>
+                <w:szCs w:val="22"/>
+                <w:u w:val="none"/>
+                <w:shd w:fill="auto" w:val="clear"/>
+                <w:vertAlign w:val="baseline"/>
+                <w:rtl w:val="0"/>
+              </w:rPr>
+              <w:t xml:space="preserve">6 Closing Material</w:t>
+            </w:r>
+          </w:hyperlink>
+          <w:r>
+            <w:rPr>
+              <w:rFonts w:ascii="Times New Roman" w:cs="Times New Roman" w:eastAsia="Times New Roman" w:hAnsi="Times New Roman"/>
+              <w:b w:val="1"/>
+              <w:i w:val="0"/>
+              <w:smallCaps w:val="0"/>
+              <w:strike w:val="0"/>
+              <w:color w:val="000000"/>
+              <w:sz w:val="22"/>
+              <w:szCs w:val="22"/>
+              <w:u w:val="none"/>
+              <w:shd w:fill="auto" w:val="clear"/>
+              <w:vertAlign w:val="baseline"/>
+              <w:rtl w:val="0"/>
+            </w:rPr>
+            <w:tab/>
+          </w:r>
+          <w:r>
+            <w:fldChar w:fldCharType="begin"/>
+            <w:instrText xml:space="preserve"> PAGEREF _3c3t5s4sljha \h </w:instrText>
+            <w:fldChar w:fldCharType="separate"/>
+          </w:r>
+          <w:r>
+            <w:rPr>
+              <w:rFonts w:ascii="Times New Roman" w:cs="Times New Roman" w:eastAsia="Times New Roman" w:hAnsi="Times New Roman"/>
+              <w:b w:val="1"/>
+              <w:i w:val="0"/>
+              <w:smallCaps w:val="0"/>
+              <w:strike w:val="0"/>
+              <w:color w:val="000000"/>
+              <w:sz w:val="22"/>
+              <w:szCs w:val="22"/>
+              <w:u w:val="none"/>
+              <w:shd w:fill="auto" w:val="clear"/>
+              <w:vertAlign w:val="baseline"/>
+              <w:rtl w:val="0"/>
+            </w:rPr>
+            <w:t xml:space="preserve">16</w:t>
+          </w:r>
+          <w:r>
+            <w:fldChar w:fldCharType="end"/>
+          </w:r>
+          <w:r>
+            <w:rPr>
+              <w:rtl w:val="0"/>
+            </w:rPr>
+          </w:r>
+        </w:p>
+        <w:p>
+          <w:pPr>
+            <w:tabs>
+              <w:tab w:val="right" w:pos="8640"/>
+            </w:tabs>
+            <w:spacing w:before="60" w:line="240" w:lineRule="auto"/>
             <w:ind w:left="360" w:firstLine="0"/>
             <w:rPr>
               <w:rFonts w:ascii="Times New Roman" w:cs="Times New Roman" w:eastAsia="Times New Roman" w:hAnsi="Times New Roman"/>
@@ -3823,7 +4174,7 @@
                 <w:vertAlign w:val="baseline"/>
                 <w:rtl w:val="0"/>
               </w:rPr>
-              <w:t xml:space="preserve">5.1 Conclusion</w:t>
+              <w:t xml:space="preserve">6.1 Conclusion</w:t>
             </w:r>
           </w:hyperlink>
           <w:r>
@@ -3863,7 +4214,7 @@
               <w:vertAlign w:val="baseline"/>
               <w:rtl w:val="0"/>
             </w:rPr>
-            <w:t xml:space="preserve">12</w:t>
+            <w:t xml:space="preserve">16</w:t>
           </w:r>
           <w:r>
             <w:fldChar w:fldCharType="end"/>
@@ -3873,6 +4224,94 @@
               <w:rtl w:val="0"/>
             </w:rPr>
           </w:r>
+        </w:p>
+        <w:p>
+          <w:pPr>
+            <w:tabs>
+              <w:tab w:val="right" w:pos="8640"/>
+            </w:tabs>
+            <w:spacing w:after="80" w:before="60" w:line="240" w:lineRule="auto"/>
+            <w:ind w:left="360" w:firstLine="0"/>
+            <w:rPr>
+              <w:rFonts w:ascii="Times New Roman" w:cs="Times New Roman" w:eastAsia="Times New Roman" w:hAnsi="Times New Roman"/>
+              <w:b w:val="0"/>
+              <w:i w:val="0"/>
+              <w:smallCaps w:val="0"/>
+              <w:strike w:val="0"/>
+              <w:color w:val="000000"/>
+              <w:sz w:val="22"/>
+              <w:szCs w:val="22"/>
+              <w:u w:val="none"/>
+              <w:shd w:fill="auto" w:val="clear"/>
+              <w:vertAlign w:val="baseline"/>
+            </w:rPr>
+          </w:pPr>
+          <w:hyperlink w:anchor="_xp03xvuwo4y8">
+            <w:r>
+              <w:rPr>
+                <w:rFonts w:ascii="Times New Roman" w:cs="Times New Roman" w:eastAsia="Times New Roman" w:hAnsi="Times New Roman"/>
+                <w:b w:val="0"/>
+                <w:i w:val="0"/>
+                <w:smallCaps w:val="0"/>
+                <w:strike w:val="0"/>
+                <w:color w:val="000000"/>
+                <w:sz w:val="22"/>
+                <w:szCs w:val="22"/>
+                <w:u w:val="none"/>
+                <w:shd w:fill="auto" w:val="clear"/>
+                <w:vertAlign w:val="baseline"/>
+                <w:rtl w:val="0"/>
+              </w:rPr>
+              <w:t xml:space="preserve">6.2 References</w:t>
+            </w:r>
+          </w:hyperlink>
+          <w:r>
+            <w:rPr>
+              <w:rFonts w:ascii="Times New Roman" w:cs="Times New Roman" w:eastAsia="Times New Roman" w:hAnsi="Times New Roman"/>
+              <w:b w:val="0"/>
+              <w:i w:val="0"/>
+              <w:smallCaps w:val="0"/>
+              <w:strike w:val="0"/>
+              <w:color w:val="000000"/>
+              <w:sz w:val="22"/>
+              <w:szCs w:val="22"/>
+              <w:u w:val="none"/>
+              <w:shd w:fill="auto" w:val="clear"/>
+              <w:vertAlign w:val="baseline"/>
+              <w:rtl w:val="0"/>
+            </w:rPr>
+            <w:tab/>
+          </w:r>
+          <w:r>
+            <w:fldChar w:fldCharType="begin"/>
+            <w:instrText xml:space="preserve"> PAGEREF _xp03xvuwo4y8 \h </w:instrText>
+            <w:fldChar w:fldCharType="separate"/>
+          </w:r>
+          <w:r>
+            <w:rPr>
+              <w:rFonts w:ascii="Times New Roman" w:cs="Times New Roman" w:eastAsia="Times New Roman" w:hAnsi="Times New Roman"/>
+              <w:b w:val="0"/>
+              <w:i w:val="0"/>
+              <w:smallCaps w:val="0"/>
+              <w:strike w:val="0"/>
+              <w:color w:val="000000"/>
+              <w:sz w:val="22"/>
+              <w:szCs w:val="22"/>
+              <w:u w:val="none"/>
+              <w:shd w:fill="auto" w:val="clear"/>
+              <w:vertAlign w:val="baseline"/>
+              <w:rtl w:val="0"/>
+            </w:rPr>
+            <w:t xml:space="preserve">16</w:t>
+          </w:r>
+          <w:r>
+            <w:fldChar w:fldCharType="end"/>
+          </w:r>
+          <w:r>
+            <w:rPr>
+              <w:rtl w:val="0"/>
+            </w:rPr>
+          </w:r>
           <w:r>
             <w:fldChar w:fldCharType="end"/>
           </w:r>
@@ -3882,22 +4321,6 @@
     <w:p>
       <w:pPr>
         <w:pStyle w:val="Heading1"/>
-        <w:rPr/>
-      </w:pPr>
-      <w:bookmarkStart w:colFirst="0" w:colLast="0" w:name="_voqsihhvrz4" w:id="1"/>
-      <w:bookmarkEnd w:id="1"/>
-      <w:r>
-        <w:br w:type="page"/>
-      </w:r>
-      <w:r>
-        <w:rPr>
-          <w:rtl w:val="0"/>
-        </w:rPr>
-      </w:r>
-    </w:p>
-    <w:p>
-      <w:pPr>
-        <w:pStyle w:val="Heading1"/>
         <w:rPr>
           <w:rFonts w:ascii="Times New Roman" w:cs="Times New Roman" w:eastAsia="Times New Roman" w:hAnsi="Times New Roman"/>
           <w:b w:val="1"/>
@@ -3906,8 +4329,14 @@
           <w:szCs w:val="28"/>
         </w:rPr>
       </w:pPr>
-      <w:bookmarkStart w:colFirst="0" w:colLast="0" w:name="_2ysgrxv3gfcd" w:id="2"/>
-      <w:bookmarkEnd w:id="2"/>
+      <w:bookmarkStart w:colFirst="0" w:colLast="0" w:name="_761gl2d1p3l9" w:id="1"/>
+      <w:bookmarkEnd w:id="1"/>
+      <w:r>
+        <w:rPr>
+          <w:rtl w:val="0"/>
+        </w:rPr>
+        <w:t xml:space="preserve">1</w:t>
+      </w:r>
       <w:r>
         <w:rPr>
           <w:rFonts w:ascii="Times New Roman" w:cs="Times New Roman" w:eastAsia="Times New Roman" w:hAnsi="Times New Roman"/>
@@ -3917,7 +4346,7 @@
           <w:szCs w:val="28"/>
           <w:rtl w:val="0"/>
         </w:rPr>
-        <w:t xml:space="preserve">1 Introduction</w:t>
+        <w:t xml:space="preserve"> Introduction</w:t>
       </w:r>
     </w:p>
     <w:p>
@@ -3933,8 +4362,8 @@
           <w:szCs w:val="24"/>
         </w:rPr>
       </w:pPr>
-      <w:bookmarkStart w:colFirst="0" w:colLast="0" w:name="_2et92p0" w:id="3"/>
-      <w:bookmarkEnd w:id="3"/>
+      <w:bookmarkStart w:colFirst="0" w:colLast="0" w:name="_2et92p0" w:id="2"/>
+      <w:bookmarkEnd w:id="2"/>
       <w:r>
         <w:rPr>
           <w:rtl w:val="0"/>
@@ -4040,8 +4469,8 @@
           <w:szCs w:val="24"/>
         </w:rPr>
       </w:pPr>
-      <w:bookmarkStart w:colFirst="0" w:colLast="0" w:name="_tyjcwt" w:id="4"/>
-      <w:bookmarkEnd w:id="4"/>
+      <w:bookmarkStart w:colFirst="0" w:colLast="0" w:name="_tyjcwt" w:id="3"/>
+      <w:bookmarkEnd w:id="3"/>
       <w:r>
         <w:rPr>
           <w:rtl w:val="0"/>
@@ -4303,8 +4732,8 @@
           <w:szCs w:val="24"/>
         </w:rPr>
       </w:pPr>
-      <w:bookmarkStart w:colFirst="0" w:colLast="0" w:name="_3dy6vkm" w:id="5"/>
-      <w:bookmarkEnd w:id="5"/>
+      <w:bookmarkStart w:colFirst="0" w:colLast="0" w:name="_3dy6vkm" w:id="4"/>
+      <w:bookmarkEnd w:id="4"/>
       <w:r>
         <w:rPr>
           <w:rtl w:val="0"/>
@@ -4499,8 +4928,8 @@
           <w:szCs w:val="24"/>
         </w:rPr>
       </w:pPr>
-      <w:bookmarkStart w:colFirst="0" w:colLast="0" w:name="_1t3h5sf" w:id="6"/>
-      <w:bookmarkEnd w:id="6"/>
+      <w:bookmarkStart w:colFirst="0" w:colLast="0" w:name="_1t3h5sf" w:id="5"/>
+      <w:bookmarkEnd w:id="5"/>
       <w:r>
         <w:rPr>
           <w:rtl w:val="0"/>
@@ -4554,8 +4983,8 @@
           <w:szCs w:val="24"/>
         </w:rPr>
       </w:pPr>
-      <w:bookmarkStart w:colFirst="0" w:colLast="0" w:name="_4d34og8" w:id="7"/>
-      <w:bookmarkEnd w:id="7"/>
+      <w:bookmarkStart w:colFirst="0" w:colLast="0" w:name="_4d34og8" w:id="6"/>
+      <w:bookmarkEnd w:id="6"/>
       <w:r>
         <w:rPr>
           <w:rtl w:val="0"/>
@@ -4692,8 +5121,8 @@
           <w:szCs w:val="24"/>
         </w:rPr>
       </w:pPr>
-      <w:bookmarkStart w:colFirst="0" w:colLast="0" w:name="_2s8eyo1" w:id="8"/>
-      <w:bookmarkEnd w:id="8"/>
+      <w:bookmarkStart w:colFirst="0" w:colLast="0" w:name="_2s8eyo1" w:id="7"/>
+      <w:bookmarkEnd w:id="7"/>
       <w:r>
         <w:rPr>
           <w:rtl w:val="0"/>
@@ -4960,8 +5389,8 @@
           <w:szCs w:val="22"/>
         </w:rPr>
       </w:pPr>
-      <w:bookmarkStart w:colFirst="0" w:colLast="0" w:name="_17dp8vu" w:id="9"/>
-      <w:bookmarkEnd w:id="9"/>
+      <w:bookmarkStart w:colFirst="0" w:colLast="0" w:name="_17dp8vu" w:id="8"/>
+      <w:bookmarkEnd w:id="8"/>
       <w:r>
         <w:rPr>
           <w:rtl w:val="0"/>
@@ -5171,8 +5600,8 @@
           <w:szCs w:val="28"/>
         </w:rPr>
       </w:pPr>
-      <w:bookmarkStart w:colFirst="0" w:colLast="0" w:name="_cij6syxualrl" w:id="10"/>
-      <w:bookmarkEnd w:id="10"/>
+      <w:bookmarkStart w:colFirst="0" w:colLast="0" w:name="_cij6syxualrl" w:id="9"/>
+      <w:bookmarkEnd w:id="9"/>
       <w:r>
         <w:br w:type="page"/>
       </w:r>
@@ -5188,8 +5617,8 @@
         <w:ind w:left="0" w:firstLine="0"/>
         <w:rPr/>
       </w:pPr>
-      <w:bookmarkStart w:colFirst="0" w:colLast="0" w:name="_njmzxj5d918g" w:id="11"/>
-      <w:bookmarkEnd w:id="11"/>
+      <w:bookmarkStart w:colFirst="0" w:colLast="0" w:name="_njmzxj5d918g" w:id="10"/>
+      <w:bookmarkEnd w:id="10"/>
       <w:r>
         <w:rPr>
           <w:rFonts w:ascii="Times New Roman" w:cs="Times New Roman" w:eastAsia="Times New Roman" w:hAnsi="Times New Roman"/>
@@ -5219,8 +5648,8 @@
           <w:szCs w:val="24"/>
         </w:rPr>
       </w:pPr>
-      <w:bookmarkStart w:colFirst="0" w:colLast="0" w:name="_26in1rg" w:id="12"/>
-      <w:bookmarkEnd w:id="12"/>
+      <w:bookmarkStart w:colFirst="0" w:colLast="0" w:name="_26in1rg" w:id="11"/>
+      <w:bookmarkEnd w:id="11"/>
       <w:r>
         <w:rPr>
           <w:rFonts w:ascii="Times New Roman" w:cs="Times New Roman" w:eastAsia="Times New Roman" w:hAnsi="Times New Roman"/>
@@ -5815,8 +6244,8 @@
           <w:szCs w:val="24"/>
         </w:rPr>
       </w:pPr>
-      <w:bookmarkStart w:colFirst="0" w:colLast="0" w:name="_lnxbz9" w:id="13"/>
-      <w:bookmarkEnd w:id="13"/>
+      <w:bookmarkStart w:colFirst="0" w:colLast="0" w:name="_lnxbz9" w:id="12"/>
+      <w:bookmarkEnd w:id="12"/>
       <w:r>
         <w:rPr>
           <w:rFonts w:ascii="Times New Roman" w:cs="Times New Roman" w:eastAsia="Times New Roman" w:hAnsi="Times New Roman"/>
@@ -5990,8 +6419,8 @@
           <w:szCs w:val="24"/>
         </w:rPr>
       </w:pPr>
-      <w:bookmarkStart w:colFirst="0" w:colLast="0" w:name="_35nkun2" w:id="14"/>
-      <w:bookmarkEnd w:id="14"/>
+      <w:bookmarkStart w:colFirst="0" w:colLast="0" w:name="_35nkun2" w:id="13"/>
+      <w:bookmarkEnd w:id="13"/>
       <w:r>
         <w:rPr>
           <w:rFonts w:ascii="Times New Roman" w:cs="Times New Roman" w:eastAsia="Times New Roman" w:hAnsi="Times New Roman"/>
@@ -6122,8 +6551,8 @@
           <w:szCs w:val="24"/>
         </w:rPr>
       </w:pPr>
-      <w:bookmarkStart w:colFirst="0" w:colLast="0" w:name="_t1sd8n4pmru6" w:id="15"/>
-      <w:bookmarkEnd w:id="15"/>
+      <w:bookmarkStart w:colFirst="0" w:colLast="0" w:name="_t1sd8n4pmru6" w:id="14"/>
+      <w:bookmarkEnd w:id="14"/>
       <w:r>
         <w:rPr>
           <w:rFonts w:ascii="Times New Roman" w:cs="Times New Roman" w:eastAsia="Times New Roman" w:hAnsi="Times New Roman"/>
@@ -6304,7 +6733,23 @@
           <w:szCs w:val="22"/>
           <w:rtl w:val="0"/>
         </w:rPr>
-        <w:t xml:space="preserve">Know what hardware is needed to build out software, breadboard prototype.</w:t>
+        <w:t xml:space="preserve">Know what hardware is needed to build out software, breadboard </w:t>
+      </w:r>
+      <w:r>
+        <w:rPr>
+          <w:rtl w:val="0"/>
+        </w:rPr>
+        <w:t xml:space="preserve">prototypes</w:t>
+      </w:r>
+      <w:r>
+        <w:rPr>
+          <w:rFonts w:ascii="Times New Roman" w:cs="Times New Roman" w:eastAsia="Times New Roman" w:hAnsi="Times New Roman"/>
+          <w:color w:val="000000"/>
+          <w:sz w:val="22"/>
+          <w:szCs w:val="22"/>
+          <w:rtl w:val="0"/>
+        </w:rPr>
+        <w:t xml:space="preserve">.</w:t>
       </w:r>
     </w:p>
     <w:p>
@@ -7152,8 +7597,8 @@
           <w:szCs w:val="24"/>
         </w:rPr>
       </w:pPr>
-      <w:bookmarkStart w:colFirst="0" w:colLast="0" w:name="_44sinio" w:id="16"/>
-      <w:bookmarkEnd w:id="16"/>
+      <w:bookmarkStart w:colFirst="0" w:colLast="0" w:name="_44sinio" w:id="15"/>
+      <w:bookmarkEnd w:id="15"/>
       <w:r>
         <w:rPr>
           <w:rFonts w:ascii="Times New Roman" w:cs="Times New Roman" w:eastAsia="Times New Roman" w:hAnsi="Times New Roman"/>
@@ -7191,6 +7636,1427 @@
     <w:p>
       <w:pPr>
         <w:pStyle w:val="Heading2"/>
+        <w:rPr/>
+      </w:pPr>
+      <w:bookmarkStart w:colFirst="0" w:colLast="0" w:name="_fhn83vj6qkz" w:id="16"/>
+      <w:bookmarkEnd w:id="16"/>
+      <w:r>
+        <w:rPr>
+          <w:rtl w:val="0"/>
+        </w:rPr>
+        <w:t xml:space="preserve">2.6 Personnel Effort Requirements</w:t>
+      </w:r>
+      <w:r>
+        <w:rPr>
+          <w:rtl w:val="0"/>
+        </w:rPr>
+      </w:r>
+    </w:p>
+    <w:p>
+      <w:pPr>
+        <w:rPr/>
+      </w:pPr>
+      <w:r>
+        <w:rPr>
+          <w:rtl w:val="0"/>
+        </w:rPr>
+      </w:r>
+    </w:p>
+    <w:tbl>
+      <w:tblPr>
+        <w:tblStyle w:val="Table1"/>
+        <w:tblW w:w="8625.0" w:type="dxa"/>
+        <w:jc w:val="left"/>
+        <w:tblInd w:w="100.0" w:type="pct"/>
+        <w:tblBorders>
+          <w:top w:color="000000" w:space="0" w:sz="8" w:val="single"/>
+          <w:left w:color="000000" w:space="0" w:sz="8" w:val="single"/>
+          <w:bottom w:color="000000" w:space="0" w:sz="8" w:val="single"/>
+          <w:right w:color="000000" w:space="0" w:sz="8" w:val="single"/>
+          <w:insideH w:color="000000" w:space="0" w:sz="8" w:val="single"/>
+          <w:insideV w:color="000000" w:space="0" w:sz="8" w:val="single"/>
+        </w:tblBorders>
+        <w:tblLayout w:type="fixed"/>
+        <w:tblLook w:val="0600"/>
+      </w:tblPr>
+      <w:tblGrid>
+        <w:gridCol w:w="2130"/>
+        <w:gridCol w:w="1380"/>
+        <w:gridCol w:w="1395"/>
+        <w:gridCol w:w="3720"/>
+        <w:tblGridChange w:id="0">
+          <w:tblGrid>
+            <w:gridCol w:w="2130"/>
+            <w:gridCol w:w="1380"/>
+            <w:gridCol w:w="1395"/>
+            <w:gridCol w:w="3720"/>
+          </w:tblGrid>
+        </w:tblGridChange>
+      </w:tblGrid>
+      <w:tr>
+        <w:tc>
+          <w:tcPr>
+            <w:shd w:fill="auto" w:val="clear"/>
+            <w:tcMar>
+              <w:top w:w="100.0" w:type="dxa"/>
+              <w:left w:w="100.0" w:type="dxa"/>
+              <w:bottom w:w="100.0" w:type="dxa"/>
+              <w:right w:w="100.0" w:type="dxa"/>
+            </w:tcMar>
+            <w:vAlign w:val="top"/>
+          </w:tcPr>
+          <w:p>
+            <w:pPr>
+              <w:keepNext w:val="0"/>
+              <w:keepLines w:val="0"/>
+              <w:widowControl w:val="0"/>
+              <w:pBdr>
+                <w:top w:space="0" w:sz="0" w:val="nil"/>
+                <w:left w:space="0" w:sz="0" w:val="nil"/>
+                <w:bottom w:space="0" w:sz="0" w:val="nil"/>
+                <w:right w:space="0" w:sz="0" w:val="nil"/>
+                <w:between w:space="0" w:sz="0" w:val="nil"/>
+              </w:pBdr>
+              <w:shd w:fill="auto" w:val="clear"/>
+              <w:spacing w:after="0" w:before="0" w:line="240" w:lineRule="auto"/>
+              <w:ind w:left="0" w:right="0" w:firstLine="0"/>
+              <w:jc w:val="left"/>
+              <w:rPr/>
+            </w:pPr>
+            <w:r>
+              <w:rPr>
+                <w:rtl w:val="0"/>
+              </w:rPr>
+              <w:t xml:space="preserve">Task</w:t>
+            </w:r>
+          </w:p>
+        </w:tc>
+        <w:tc>
+          <w:tcPr>
+            <w:shd w:fill="auto" w:val="clear"/>
+            <w:tcMar>
+              <w:top w:w="100.0" w:type="dxa"/>
+              <w:left w:w="100.0" w:type="dxa"/>
+              <w:bottom w:w="100.0" w:type="dxa"/>
+              <w:right w:w="100.0" w:type="dxa"/>
+            </w:tcMar>
+            <w:vAlign w:val="top"/>
+          </w:tcPr>
+          <w:p>
+            <w:pPr>
+              <w:keepNext w:val="0"/>
+              <w:keepLines w:val="0"/>
+              <w:widowControl w:val="0"/>
+              <w:pBdr>
+                <w:top w:space="0" w:sz="0" w:val="nil"/>
+                <w:left w:space="0" w:sz="0" w:val="nil"/>
+                <w:bottom w:space="0" w:sz="0" w:val="nil"/>
+                <w:right w:space="0" w:sz="0" w:val="nil"/>
+                <w:between w:space="0" w:sz="0" w:val="nil"/>
+              </w:pBdr>
+              <w:shd w:fill="auto" w:val="clear"/>
+              <w:spacing w:after="0" w:before="0" w:line="240" w:lineRule="auto"/>
+              <w:ind w:left="0" w:right="0" w:firstLine="0"/>
+              <w:jc w:val="left"/>
+              <w:rPr/>
+            </w:pPr>
+            <w:r>
+              <w:rPr>
+                <w:rtl w:val="0"/>
+              </w:rPr>
+              <w:t xml:space="preserve">Software Team Hours</w:t>
+            </w:r>
+          </w:p>
+        </w:tc>
+        <w:tc>
+          <w:tcPr>
+            <w:shd w:fill="auto" w:val="clear"/>
+            <w:tcMar>
+              <w:top w:w="100.0" w:type="dxa"/>
+              <w:left w:w="100.0" w:type="dxa"/>
+              <w:bottom w:w="100.0" w:type="dxa"/>
+              <w:right w:w="100.0" w:type="dxa"/>
+            </w:tcMar>
+            <w:vAlign w:val="top"/>
+          </w:tcPr>
+          <w:p>
+            <w:pPr>
+              <w:keepNext w:val="0"/>
+              <w:keepLines w:val="0"/>
+              <w:widowControl w:val="0"/>
+              <w:pBdr>
+                <w:top w:space="0" w:sz="0" w:val="nil"/>
+                <w:left w:space="0" w:sz="0" w:val="nil"/>
+                <w:bottom w:space="0" w:sz="0" w:val="nil"/>
+                <w:right w:space="0" w:sz="0" w:val="nil"/>
+                <w:between w:space="0" w:sz="0" w:val="nil"/>
+              </w:pBdr>
+              <w:shd w:fill="auto" w:val="clear"/>
+              <w:spacing w:after="0" w:before="0" w:line="240" w:lineRule="auto"/>
+              <w:ind w:left="0" w:right="0" w:firstLine="0"/>
+              <w:jc w:val="left"/>
+              <w:rPr/>
+            </w:pPr>
+            <w:r>
+              <w:rPr>
+                <w:rtl w:val="0"/>
+              </w:rPr>
+              <w:t xml:space="preserve">Hardware Team Hours</w:t>
+            </w:r>
+          </w:p>
+        </w:tc>
+        <w:tc>
+          <w:tcPr>
+            <w:shd w:fill="auto" w:val="clear"/>
+            <w:tcMar>
+              <w:top w:w="100.0" w:type="dxa"/>
+              <w:left w:w="100.0" w:type="dxa"/>
+              <w:bottom w:w="100.0" w:type="dxa"/>
+              <w:right w:w="100.0" w:type="dxa"/>
+            </w:tcMar>
+            <w:vAlign w:val="top"/>
+          </w:tcPr>
+          <w:p>
+            <w:pPr>
+              <w:keepNext w:val="0"/>
+              <w:keepLines w:val="0"/>
+              <w:widowControl w:val="0"/>
+              <w:pBdr>
+                <w:top w:space="0" w:sz="0" w:val="nil"/>
+                <w:left w:space="0" w:sz="0" w:val="nil"/>
+                <w:bottom w:space="0" w:sz="0" w:val="nil"/>
+                <w:right w:space="0" w:sz="0" w:val="nil"/>
+                <w:between w:space="0" w:sz="0" w:val="nil"/>
+              </w:pBdr>
+              <w:shd w:fill="auto" w:val="clear"/>
+              <w:spacing w:after="0" w:before="0" w:line="240" w:lineRule="auto"/>
+              <w:ind w:left="0" w:right="0" w:firstLine="0"/>
+              <w:jc w:val="left"/>
+              <w:rPr/>
+            </w:pPr>
+            <w:r>
+              <w:rPr>
+                <w:rtl w:val="0"/>
+              </w:rPr>
+              <w:t xml:space="preserve">Explanation</w:t>
+            </w:r>
+          </w:p>
+        </w:tc>
+      </w:tr>
+      <w:tr>
+        <w:tc>
+          <w:tcPr>
+            <w:shd w:fill="auto" w:val="clear"/>
+            <w:tcMar>
+              <w:top w:w="100.0" w:type="dxa"/>
+              <w:left w:w="100.0" w:type="dxa"/>
+              <w:bottom w:w="100.0" w:type="dxa"/>
+              <w:right w:w="100.0" w:type="dxa"/>
+            </w:tcMar>
+            <w:vAlign w:val="top"/>
+          </w:tcPr>
+          <w:p>
+            <w:pPr>
+              <w:keepNext w:val="0"/>
+              <w:keepLines w:val="0"/>
+              <w:widowControl w:val="0"/>
+              <w:pBdr>
+                <w:top w:space="0" w:sz="0" w:val="nil"/>
+                <w:left w:space="0" w:sz="0" w:val="nil"/>
+                <w:bottom w:space="0" w:sz="0" w:val="nil"/>
+                <w:right w:space="0" w:sz="0" w:val="nil"/>
+                <w:between w:space="0" w:sz="0" w:val="nil"/>
+              </w:pBdr>
+              <w:shd w:fill="auto" w:val="clear"/>
+              <w:spacing w:after="0" w:before="0" w:line="240" w:lineRule="auto"/>
+              <w:ind w:left="0" w:right="0" w:firstLine="0"/>
+              <w:jc w:val="left"/>
+              <w:rPr/>
+            </w:pPr>
+            <w:r>
+              <w:rPr>
+                <w:rtl w:val="0"/>
+              </w:rPr>
+              <w:t xml:space="preserve">Meetings</w:t>
+            </w:r>
+          </w:p>
+        </w:tc>
+        <w:tc>
+          <w:tcPr>
+            <w:shd w:fill="auto" w:val="clear"/>
+            <w:tcMar>
+              <w:top w:w="100.0" w:type="dxa"/>
+              <w:left w:w="100.0" w:type="dxa"/>
+              <w:bottom w:w="100.0" w:type="dxa"/>
+              <w:right w:w="100.0" w:type="dxa"/>
+            </w:tcMar>
+            <w:vAlign w:val="top"/>
+          </w:tcPr>
+          <w:p>
+            <w:pPr>
+              <w:keepNext w:val="0"/>
+              <w:keepLines w:val="0"/>
+              <w:widowControl w:val="0"/>
+              <w:pBdr>
+                <w:top w:space="0" w:sz="0" w:val="nil"/>
+                <w:left w:space="0" w:sz="0" w:val="nil"/>
+                <w:bottom w:space="0" w:sz="0" w:val="nil"/>
+                <w:right w:space="0" w:sz="0" w:val="nil"/>
+                <w:between w:space="0" w:sz="0" w:val="nil"/>
+              </w:pBdr>
+              <w:shd w:fill="auto" w:val="clear"/>
+              <w:spacing w:after="0" w:before="0" w:line="240" w:lineRule="auto"/>
+              <w:ind w:left="0" w:right="0" w:firstLine="0"/>
+              <w:jc w:val="left"/>
+              <w:rPr/>
+            </w:pPr>
+            <w:r>
+              <w:rPr>
+                <w:rtl w:val="0"/>
+              </w:rPr>
+              <w:t xml:space="preserve">40 H</w:t>
+            </w:r>
+          </w:p>
+        </w:tc>
+        <w:tc>
+          <w:tcPr>
+            <w:shd w:fill="auto" w:val="clear"/>
+            <w:tcMar>
+              <w:top w:w="100.0" w:type="dxa"/>
+              <w:left w:w="100.0" w:type="dxa"/>
+              <w:bottom w:w="100.0" w:type="dxa"/>
+              <w:right w:w="100.0" w:type="dxa"/>
+            </w:tcMar>
+            <w:vAlign w:val="top"/>
+          </w:tcPr>
+          <w:p>
+            <w:pPr>
+              <w:keepNext w:val="0"/>
+              <w:keepLines w:val="0"/>
+              <w:widowControl w:val="0"/>
+              <w:pBdr>
+                <w:top w:space="0" w:sz="0" w:val="nil"/>
+                <w:left w:space="0" w:sz="0" w:val="nil"/>
+                <w:bottom w:space="0" w:sz="0" w:val="nil"/>
+                <w:right w:space="0" w:sz="0" w:val="nil"/>
+                <w:between w:space="0" w:sz="0" w:val="nil"/>
+              </w:pBdr>
+              <w:shd w:fill="auto" w:val="clear"/>
+              <w:spacing w:after="0" w:before="0" w:line="240" w:lineRule="auto"/>
+              <w:ind w:left="0" w:right="0" w:firstLine="0"/>
+              <w:jc w:val="left"/>
+              <w:rPr/>
+            </w:pPr>
+            <w:r>
+              <w:rPr>
+                <w:rtl w:val="0"/>
+              </w:rPr>
+              <w:t xml:space="preserve">40 H</w:t>
+            </w:r>
+          </w:p>
+        </w:tc>
+        <w:tc>
+          <w:tcPr>
+            <w:shd w:fill="auto" w:val="clear"/>
+            <w:tcMar>
+              <w:top w:w="100.0" w:type="dxa"/>
+              <w:left w:w="100.0" w:type="dxa"/>
+              <w:bottom w:w="100.0" w:type="dxa"/>
+              <w:right w:w="100.0" w:type="dxa"/>
+            </w:tcMar>
+            <w:vAlign w:val="top"/>
+          </w:tcPr>
+          <w:p>
+            <w:pPr>
+              <w:widowControl w:val="0"/>
+              <w:spacing w:after="0" w:line="240" w:lineRule="auto"/>
+              <w:rPr/>
+            </w:pPr>
+            <w:r>
+              <w:rPr>
+                <w:rtl w:val="0"/>
+              </w:rPr>
+              <w:t xml:space="preserve">Each week, our group meets with our advisor and our TI rep to ask questions and give updates</w:t>
+            </w:r>
+          </w:p>
+        </w:tc>
+      </w:tr>
+      <w:tr>
+        <w:tc>
+          <w:tcPr>
+            <w:shd w:fill="auto" w:val="clear"/>
+            <w:tcMar>
+              <w:top w:w="100.0" w:type="dxa"/>
+              <w:left w:w="100.0" w:type="dxa"/>
+              <w:bottom w:w="100.0" w:type="dxa"/>
+              <w:right w:w="100.0" w:type="dxa"/>
+            </w:tcMar>
+            <w:vAlign w:val="top"/>
+          </w:tcPr>
+          <w:p>
+            <w:pPr>
+              <w:keepNext w:val="0"/>
+              <w:keepLines w:val="0"/>
+              <w:widowControl w:val="0"/>
+              <w:pBdr>
+                <w:top w:space="0" w:sz="0" w:val="nil"/>
+                <w:left w:space="0" w:sz="0" w:val="nil"/>
+                <w:bottom w:space="0" w:sz="0" w:val="nil"/>
+                <w:right w:space="0" w:sz="0" w:val="nil"/>
+                <w:between w:space="0" w:sz="0" w:val="nil"/>
+              </w:pBdr>
+              <w:shd w:fill="auto" w:val="clear"/>
+              <w:spacing w:after="0" w:before="0" w:line="240" w:lineRule="auto"/>
+              <w:ind w:left="0" w:right="0" w:firstLine="0"/>
+              <w:jc w:val="left"/>
+              <w:rPr/>
+            </w:pPr>
+            <w:r>
+              <w:rPr>
+                <w:rtl w:val="0"/>
+              </w:rPr>
+              <w:t xml:space="preserve">Standup Discussions</w:t>
+            </w:r>
+          </w:p>
+        </w:tc>
+        <w:tc>
+          <w:tcPr>
+            <w:shd w:fill="auto" w:val="clear"/>
+            <w:tcMar>
+              <w:top w:w="100.0" w:type="dxa"/>
+              <w:left w:w="100.0" w:type="dxa"/>
+              <w:bottom w:w="100.0" w:type="dxa"/>
+              <w:right w:w="100.0" w:type="dxa"/>
+            </w:tcMar>
+            <w:vAlign w:val="top"/>
+          </w:tcPr>
+          <w:p>
+            <w:pPr>
+              <w:keepNext w:val="0"/>
+              <w:keepLines w:val="0"/>
+              <w:widowControl w:val="0"/>
+              <w:pBdr>
+                <w:top w:space="0" w:sz="0" w:val="nil"/>
+                <w:left w:space="0" w:sz="0" w:val="nil"/>
+                <w:bottom w:space="0" w:sz="0" w:val="nil"/>
+                <w:right w:space="0" w:sz="0" w:val="nil"/>
+                <w:between w:space="0" w:sz="0" w:val="nil"/>
+              </w:pBdr>
+              <w:shd w:fill="auto" w:val="clear"/>
+              <w:spacing w:after="0" w:before="0" w:line="240" w:lineRule="auto"/>
+              <w:ind w:left="0" w:right="0" w:firstLine="0"/>
+              <w:jc w:val="left"/>
+              <w:rPr/>
+            </w:pPr>
+            <w:r>
+              <w:rPr>
+                <w:rtl w:val="0"/>
+              </w:rPr>
+              <w:t xml:space="preserve">30 H</w:t>
+            </w:r>
+          </w:p>
+        </w:tc>
+        <w:tc>
+          <w:tcPr>
+            <w:shd w:fill="auto" w:val="clear"/>
+            <w:tcMar>
+              <w:top w:w="100.0" w:type="dxa"/>
+              <w:left w:w="100.0" w:type="dxa"/>
+              <w:bottom w:w="100.0" w:type="dxa"/>
+              <w:right w:w="100.0" w:type="dxa"/>
+            </w:tcMar>
+            <w:vAlign w:val="top"/>
+          </w:tcPr>
+          <w:p>
+            <w:pPr>
+              <w:keepNext w:val="0"/>
+              <w:keepLines w:val="0"/>
+              <w:widowControl w:val="0"/>
+              <w:pBdr>
+                <w:top w:space="0" w:sz="0" w:val="nil"/>
+                <w:left w:space="0" w:sz="0" w:val="nil"/>
+                <w:bottom w:space="0" w:sz="0" w:val="nil"/>
+                <w:right w:space="0" w:sz="0" w:val="nil"/>
+                <w:between w:space="0" w:sz="0" w:val="nil"/>
+              </w:pBdr>
+              <w:shd w:fill="auto" w:val="clear"/>
+              <w:spacing w:after="0" w:before="0" w:line="240" w:lineRule="auto"/>
+              <w:ind w:left="0" w:right="0" w:firstLine="0"/>
+              <w:jc w:val="left"/>
+              <w:rPr/>
+            </w:pPr>
+            <w:r>
+              <w:rPr>
+                <w:rtl w:val="0"/>
+              </w:rPr>
+              <w:t xml:space="preserve">30 H</w:t>
+            </w:r>
+          </w:p>
+        </w:tc>
+        <w:tc>
+          <w:tcPr>
+            <w:shd w:fill="auto" w:val="clear"/>
+            <w:tcMar>
+              <w:top w:w="100.0" w:type="dxa"/>
+              <w:left w:w="100.0" w:type="dxa"/>
+              <w:bottom w:w="100.0" w:type="dxa"/>
+              <w:right w:w="100.0" w:type="dxa"/>
+            </w:tcMar>
+            <w:vAlign w:val="top"/>
+          </w:tcPr>
+          <w:p>
+            <w:pPr>
+              <w:widowControl w:val="0"/>
+              <w:spacing w:after="0" w:line="240" w:lineRule="auto"/>
+              <w:rPr/>
+            </w:pPr>
+            <w:r>
+              <w:rPr>
+                <w:rtl w:val="0"/>
+              </w:rPr>
+              <w:t xml:space="preserve">Each week, our group spends a few hours catching each other up on progress and collaborating</w:t>
+            </w:r>
+          </w:p>
+        </w:tc>
+      </w:tr>
+      <w:tr>
+        <w:tc>
+          <w:tcPr>
+            <w:shd w:fill="auto" w:val="clear"/>
+            <w:tcMar>
+              <w:top w:w="100.0" w:type="dxa"/>
+              <w:left w:w="100.0" w:type="dxa"/>
+              <w:bottom w:w="100.0" w:type="dxa"/>
+              <w:right w:w="100.0" w:type="dxa"/>
+            </w:tcMar>
+            <w:vAlign w:val="top"/>
+          </w:tcPr>
+          <w:p>
+            <w:pPr>
+              <w:keepNext w:val="0"/>
+              <w:keepLines w:val="0"/>
+              <w:widowControl w:val="0"/>
+              <w:pBdr>
+                <w:top w:space="0" w:sz="0" w:val="nil"/>
+                <w:left w:space="0" w:sz="0" w:val="nil"/>
+                <w:bottom w:space="0" w:sz="0" w:val="nil"/>
+                <w:right w:space="0" w:sz="0" w:val="nil"/>
+                <w:between w:space="0" w:sz="0" w:val="nil"/>
+              </w:pBdr>
+              <w:shd w:fill="auto" w:val="clear"/>
+              <w:spacing w:after="0" w:before="0" w:line="240" w:lineRule="auto"/>
+              <w:ind w:left="0" w:right="0" w:firstLine="0"/>
+              <w:jc w:val="left"/>
+              <w:rPr/>
+            </w:pPr>
+            <w:r>
+              <w:rPr>
+                <w:rtl w:val="0"/>
+              </w:rPr>
+              <w:t xml:space="preserve">BeagleBone setup</w:t>
+            </w:r>
+          </w:p>
+        </w:tc>
+        <w:tc>
+          <w:tcPr>
+            <w:shd w:fill="auto" w:val="clear"/>
+            <w:tcMar>
+              <w:top w:w="100.0" w:type="dxa"/>
+              <w:left w:w="100.0" w:type="dxa"/>
+              <w:bottom w:w="100.0" w:type="dxa"/>
+              <w:right w:w="100.0" w:type="dxa"/>
+            </w:tcMar>
+            <w:vAlign w:val="top"/>
+          </w:tcPr>
+          <w:p>
+            <w:pPr>
+              <w:keepNext w:val="0"/>
+              <w:keepLines w:val="0"/>
+              <w:widowControl w:val="0"/>
+              <w:pBdr>
+                <w:top w:space="0" w:sz="0" w:val="nil"/>
+                <w:left w:space="0" w:sz="0" w:val="nil"/>
+                <w:bottom w:space="0" w:sz="0" w:val="nil"/>
+                <w:right w:space="0" w:sz="0" w:val="nil"/>
+                <w:between w:space="0" w:sz="0" w:val="nil"/>
+              </w:pBdr>
+              <w:shd w:fill="auto" w:val="clear"/>
+              <w:spacing w:after="0" w:before="0" w:line="240" w:lineRule="auto"/>
+              <w:ind w:left="0" w:right="0" w:firstLine="0"/>
+              <w:jc w:val="left"/>
+              <w:rPr/>
+            </w:pPr>
+            <w:r>
+              <w:rPr>
+                <w:rtl w:val="0"/>
+              </w:rPr>
+              <w:t xml:space="preserve">10 H</w:t>
+            </w:r>
+          </w:p>
+        </w:tc>
+        <w:tc>
+          <w:tcPr>
+            <w:shd w:fill="auto" w:val="clear"/>
+            <w:tcMar>
+              <w:top w:w="100.0" w:type="dxa"/>
+              <w:left w:w="100.0" w:type="dxa"/>
+              <w:bottom w:w="100.0" w:type="dxa"/>
+              <w:right w:w="100.0" w:type="dxa"/>
+            </w:tcMar>
+            <w:vAlign w:val="top"/>
+          </w:tcPr>
+          <w:p>
+            <w:pPr>
+              <w:keepNext w:val="0"/>
+              <w:keepLines w:val="0"/>
+              <w:widowControl w:val="0"/>
+              <w:pBdr>
+                <w:top w:space="0" w:sz="0" w:val="nil"/>
+                <w:left w:space="0" w:sz="0" w:val="nil"/>
+                <w:bottom w:space="0" w:sz="0" w:val="nil"/>
+                <w:right w:space="0" w:sz="0" w:val="nil"/>
+                <w:between w:space="0" w:sz="0" w:val="nil"/>
+              </w:pBdr>
+              <w:shd w:fill="auto" w:val="clear"/>
+              <w:spacing w:after="0" w:before="0" w:line="240" w:lineRule="auto"/>
+              <w:ind w:left="0" w:right="0" w:firstLine="0"/>
+              <w:jc w:val="left"/>
+              <w:rPr/>
+            </w:pPr>
+            <w:r>
+              <w:rPr>
+                <w:rtl w:val="0"/>
+              </w:rPr>
+            </w:r>
+          </w:p>
+        </w:tc>
+        <w:tc>
+          <w:tcPr>
+            <w:shd w:fill="auto" w:val="clear"/>
+            <w:tcMar>
+              <w:top w:w="100.0" w:type="dxa"/>
+              <w:left w:w="100.0" w:type="dxa"/>
+              <w:bottom w:w="100.0" w:type="dxa"/>
+              <w:right w:w="100.0" w:type="dxa"/>
+            </w:tcMar>
+            <w:vAlign w:val="top"/>
+          </w:tcPr>
+          <w:p>
+            <w:pPr>
+              <w:keepNext w:val="0"/>
+              <w:keepLines w:val="0"/>
+              <w:widowControl w:val="0"/>
+              <w:pBdr>
+                <w:top w:space="0" w:sz="0" w:val="nil"/>
+                <w:left w:space="0" w:sz="0" w:val="nil"/>
+                <w:bottom w:space="0" w:sz="0" w:val="nil"/>
+                <w:right w:space="0" w:sz="0" w:val="nil"/>
+                <w:between w:space="0" w:sz="0" w:val="nil"/>
+              </w:pBdr>
+              <w:shd w:fill="auto" w:val="clear"/>
+              <w:spacing w:after="0" w:before="0" w:line="240" w:lineRule="auto"/>
+              <w:ind w:left="0" w:right="0" w:firstLine="0"/>
+              <w:jc w:val="left"/>
+              <w:rPr/>
+            </w:pPr>
+            <w:r>
+              <w:rPr>
+                <w:rtl w:val="0"/>
+              </w:rPr>
+              <w:t xml:space="preserve">Getting the beaglebone hardware into a working state and learning the programming interface</w:t>
+            </w:r>
+          </w:p>
+        </w:tc>
+      </w:tr>
+      <w:tr>
+        <w:tc>
+          <w:tcPr>
+            <w:shd w:fill="auto" w:val="clear"/>
+            <w:tcMar>
+              <w:top w:w="100.0" w:type="dxa"/>
+              <w:left w:w="100.0" w:type="dxa"/>
+              <w:bottom w:w="100.0" w:type="dxa"/>
+              <w:right w:w="100.0" w:type="dxa"/>
+            </w:tcMar>
+            <w:vAlign w:val="top"/>
+          </w:tcPr>
+          <w:p>
+            <w:pPr>
+              <w:keepNext w:val="0"/>
+              <w:keepLines w:val="0"/>
+              <w:widowControl w:val="0"/>
+              <w:pBdr>
+                <w:top w:space="0" w:sz="0" w:val="nil"/>
+                <w:left w:space="0" w:sz="0" w:val="nil"/>
+                <w:bottom w:space="0" w:sz="0" w:val="nil"/>
+                <w:right w:space="0" w:sz="0" w:val="nil"/>
+                <w:between w:space="0" w:sz="0" w:val="nil"/>
+              </w:pBdr>
+              <w:shd w:fill="auto" w:val="clear"/>
+              <w:spacing w:after="0" w:before="0" w:line="240" w:lineRule="auto"/>
+              <w:ind w:left="0" w:right="0" w:firstLine="0"/>
+              <w:jc w:val="left"/>
+              <w:rPr/>
+            </w:pPr>
+            <w:r>
+              <w:rPr>
+                <w:rtl w:val="0"/>
+              </w:rPr>
+              <w:t xml:space="preserve">Zigbee dev board testing</w:t>
+            </w:r>
+          </w:p>
+        </w:tc>
+        <w:tc>
+          <w:tcPr>
+            <w:shd w:fill="auto" w:val="clear"/>
+            <w:tcMar>
+              <w:top w:w="100.0" w:type="dxa"/>
+              <w:left w:w="100.0" w:type="dxa"/>
+              <w:bottom w:w="100.0" w:type="dxa"/>
+              <w:right w:w="100.0" w:type="dxa"/>
+            </w:tcMar>
+            <w:vAlign w:val="top"/>
+          </w:tcPr>
+          <w:p>
+            <w:pPr>
+              <w:keepNext w:val="0"/>
+              <w:keepLines w:val="0"/>
+              <w:widowControl w:val="0"/>
+              <w:pBdr>
+                <w:top w:space="0" w:sz="0" w:val="nil"/>
+                <w:left w:space="0" w:sz="0" w:val="nil"/>
+                <w:bottom w:space="0" w:sz="0" w:val="nil"/>
+                <w:right w:space="0" w:sz="0" w:val="nil"/>
+                <w:between w:space="0" w:sz="0" w:val="nil"/>
+              </w:pBdr>
+              <w:shd w:fill="auto" w:val="clear"/>
+              <w:spacing w:after="0" w:before="0" w:line="240" w:lineRule="auto"/>
+              <w:ind w:left="0" w:right="0" w:firstLine="0"/>
+              <w:jc w:val="left"/>
+              <w:rPr/>
+            </w:pPr>
+            <w:r>
+              <w:rPr>
+                <w:rtl w:val="0"/>
+              </w:rPr>
+              <w:t xml:space="preserve">20 H</w:t>
+            </w:r>
+          </w:p>
+        </w:tc>
+        <w:tc>
+          <w:tcPr>
+            <w:shd w:fill="auto" w:val="clear"/>
+            <w:tcMar>
+              <w:top w:w="100.0" w:type="dxa"/>
+              <w:left w:w="100.0" w:type="dxa"/>
+              <w:bottom w:w="100.0" w:type="dxa"/>
+              <w:right w:w="100.0" w:type="dxa"/>
+            </w:tcMar>
+            <w:vAlign w:val="top"/>
+          </w:tcPr>
+          <w:p>
+            <w:pPr>
+              <w:keepNext w:val="0"/>
+              <w:keepLines w:val="0"/>
+              <w:widowControl w:val="0"/>
+              <w:pBdr>
+                <w:top w:space="0" w:sz="0" w:val="nil"/>
+                <w:left w:space="0" w:sz="0" w:val="nil"/>
+                <w:bottom w:space="0" w:sz="0" w:val="nil"/>
+                <w:right w:space="0" w:sz="0" w:val="nil"/>
+                <w:between w:space="0" w:sz="0" w:val="nil"/>
+              </w:pBdr>
+              <w:shd w:fill="auto" w:val="clear"/>
+              <w:spacing w:after="0" w:before="0" w:line="240" w:lineRule="auto"/>
+              <w:ind w:left="0" w:right="0" w:firstLine="0"/>
+              <w:jc w:val="left"/>
+              <w:rPr/>
+            </w:pPr>
+            <w:r>
+              <w:rPr>
+                <w:rtl w:val="0"/>
+              </w:rPr>
+              <w:t xml:space="preserve">0 H</w:t>
+            </w:r>
+          </w:p>
+        </w:tc>
+        <w:tc>
+          <w:tcPr>
+            <w:shd w:fill="auto" w:val="clear"/>
+            <w:tcMar>
+              <w:top w:w="100.0" w:type="dxa"/>
+              <w:left w:w="100.0" w:type="dxa"/>
+              <w:bottom w:w="100.0" w:type="dxa"/>
+              <w:right w:w="100.0" w:type="dxa"/>
+            </w:tcMar>
+            <w:vAlign w:val="top"/>
+          </w:tcPr>
+          <w:p>
+            <w:pPr>
+              <w:keepNext w:val="0"/>
+              <w:keepLines w:val="0"/>
+              <w:widowControl w:val="0"/>
+              <w:pBdr>
+                <w:top w:space="0" w:sz="0" w:val="nil"/>
+                <w:left w:space="0" w:sz="0" w:val="nil"/>
+                <w:bottom w:space="0" w:sz="0" w:val="nil"/>
+                <w:right w:space="0" w:sz="0" w:val="nil"/>
+                <w:between w:space="0" w:sz="0" w:val="nil"/>
+              </w:pBdr>
+              <w:shd w:fill="auto" w:val="clear"/>
+              <w:spacing w:after="0" w:before="0" w:line="240" w:lineRule="auto"/>
+              <w:ind w:left="0" w:right="0" w:firstLine="0"/>
+              <w:jc w:val="left"/>
+              <w:rPr/>
+            </w:pPr>
+            <w:r>
+              <w:rPr>
+                <w:rtl w:val="0"/>
+              </w:rPr>
+              <w:t xml:space="preserve">Learning how to program the zigbee controller by using TI software and tutorials</w:t>
+            </w:r>
+          </w:p>
+        </w:tc>
+      </w:tr>
+      <w:tr>
+        <w:tc>
+          <w:tcPr>
+            <w:shd w:fill="auto" w:val="clear"/>
+            <w:tcMar>
+              <w:top w:w="100.0" w:type="dxa"/>
+              <w:left w:w="100.0" w:type="dxa"/>
+              <w:bottom w:w="100.0" w:type="dxa"/>
+              <w:right w:w="100.0" w:type="dxa"/>
+            </w:tcMar>
+            <w:vAlign w:val="top"/>
+          </w:tcPr>
+          <w:p>
+            <w:pPr>
+              <w:keepNext w:val="0"/>
+              <w:keepLines w:val="0"/>
+              <w:widowControl w:val="0"/>
+              <w:pBdr>
+                <w:top w:space="0" w:sz="0" w:val="nil"/>
+                <w:left w:space="0" w:sz="0" w:val="nil"/>
+                <w:bottom w:space="0" w:sz="0" w:val="nil"/>
+                <w:right w:space="0" w:sz="0" w:val="nil"/>
+                <w:between w:space="0" w:sz="0" w:val="nil"/>
+              </w:pBdr>
+              <w:shd w:fill="auto" w:val="clear"/>
+              <w:spacing w:after="0" w:before="0" w:line="240" w:lineRule="auto"/>
+              <w:ind w:left="0" w:right="0" w:firstLine="0"/>
+              <w:jc w:val="left"/>
+              <w:rPr/>
+            </w:pPr>
+            <w:r>
+              <w:rPr>
+                <w:rtl w:val="0"/>
+              </w:rPr>
+              <w:t xml:space="preserve">BeagleBone UART testing</w:t>
+            </w:r>
+          </w:p>
+        </w:tc>
+        <w:tc>
+          <w:tcPr>
+            <w:shd w:fill="auto" w:val="clear"/>
+            <w:tcMar>
+              <w:top w:w="100.0" w:type="dxa"/>
+              <w:left w:w="100.0" w:type="dxa"/>
+              <w:bottom w:w="100.0" w:type="dxa"/>
+              <w:right w:w="100.0" w:type="dxa"/>
+            </w:tcMar>
+            <w:vAlign w:val="top"/>
+          </w:tcPr>
+          <w:p>
+            <w:pPr>
+              <w:keepNext w:val="0"/>
+              <w:keepLines w:val="0"/>
+              <w:widowControl w:val="0"/>
+              <w:pBdr>
+                <w:top w:space="0" w:sz="0" w:val="nil"/>
+                <w:left w:space="0" w:sz="0" w:val="nil"/>
+                <w:bottom w:space="0" w:sz="0" w:val="nil"/>
+                <w:right w:space="0" w:sz="0" w:val="nil"/>
+                <w:between w:space="0" w:sz="0" w:val="nil"/>
+              </w:pBdr>
+              <w:shd w:fill="auto" w:val="clear"/>
+              <w:spacing w:after="0" w:before="0" w:line="240" w:lineRule="auto"/>
+              <w:ind w:left="0" w:right="0" w:firstLine="0"/>
+              <w:jc w:val="left"/>
+              <w:rPr/>
+            </w:pPr>
+            <w:r>
+              <w:rPr>
+                <w:rtl w:val="0"/>
+              </w:rPr>
+              <w:t xml:space="preserve">10 H</w:t>
+            </w:r>
+          </w:p>
+        </w:tc>
+        <w:tc>
+          <w:tcPr>
+            <w:shd w:fill="auto" w:val="clear"/>
+            <w:tcMar>
+              <w:top w:w="100.0" w:type="dxa"/>
+              <w:left w:w="100.0" w:type="dxa"/>
+              <w:bottom w:w="100.0" w:type="dxa"/>
+              <w:right w:w="100.0" w:type="dxa"/>
+            </w:tcMar>
+            <w:vAlign w:val="top"/>
+          </w:tcPr>
+          <w:p>
+            <w:pPr>
+              <w:keepNext w:val="0"/>
+              <w:keepLines w:val="0"/>
+              <w:widowControl w:val="0"/>
+              <w:pBdr>
+                <w:top w:space="0" w:sz="0" w:val="nil"/>
+                <w:left w:space="0" w:sz="0" w:val="nil"/>
+                <w:bottom w:space="0" w:sz="0" w:val="nil"/>
+                <w:right w:space="0" w:sz="0" w:val="nil"/>
+                <w:between w:space="0" w:sz="0" w:val="nil"/>
+              </w:pBdr>
+              <w:shd w:fill="auto" w:val="clear"/>
+              <w:spacing w:after="0" w:before="0" w:line="240" w:lineRule="auto"/>
+              <w:ind w:left="0" w:right="0" w:firstLine="0"/>
+              <w:jc w:val="left"/>
+              <w:rPr/>
+            </w:pPr>
+            <w:r>
+              <w:rPr>
+                <w:rtl w:val="0"/>
+              </w:rPr>
+              <w:t xml:space="preserve">0 H</w:t>
+            </w:r>
+          </w:p>
+        </w:tc>
+        <w:tc>
+          <w:tcPr>
+            <w:shd w:fill="auto" w:val="clear"/>
+            <w:tcMar>
+              <w:top w:w="100.0" w:type="dxa"/>
+              <w:left w:w="100.0" w:type="dxa"/>
+              <w:bottom w:w="100.0" w:type="dxa"/>
+              <w:right w:w="100.0" w:type="dxa"/>
+            </w:tcMar>
+            <w:vAlign w:val="top"/>
+          </w:tcPr>
+          <w:p>
+            <w:pPr>
+              <w:keepNext w:val="0"/>
+              <w:keepLines w:val="0"/>
+              <w:widowControl w:val="0"/>
+              <w:pBdr>
+                <w:top w:space="0" w:sz="0" w:val="nil"/>
+                <w:left w:space="0" w:sz="0" w:val="nil"/>
+                <w:bottom w:space="0" w:sz="0" w:val="nil"/>
+                <w:right w:space="0" w:sz="0" w:val="nil"/>
+                <w:between w:space="0" w:sz="0" w:val="nil"/>
+              </w:pBdr>
+              <w:shd w:fill="auto" w:val="clear"/>
+              <w:spacing w:after="0" w:before="0" w:line="240" w:lineRule="auto"/>
+              <w:ind w:left="0" w:right="0" w:firstLine="0"/>
+              <w:jc w:val="left"/>
+              <w:rPr/>
+            </w:pPr>
+            <w:r>
+              <w:rPr>
+                <w:rtl w:val="0"/>
+              </w:rPr>
+              <w:t xml:space="preserve">Programming the beaglebone as a UART master device</w:t>
+            </w:r>
+          </w:p>
+        </w:tc>
+      </w:tr>
+      <w:tr>
+        <w:tc>
+          <w:tcPr>
+            <w:shd w:fill="auto" w:val="clear"/>
+            <w:tcMar>
+              <w:top w:w="100.0" w:type="dxa"/>
+              <w:left w:w="100.0" w:type="dxa"/>
+              <w:bottom w:w="100.0" w:type="dxa"/>
+              <w:right w:w="100.0" w:type="dxa"/>
+            </w:tcMar>
+            <w:vAlign w:val="top"/>
+          </w:tcPr>
+          <w:p>
+            <w:pPr>
+              <w:keepNext w:val="0"/>
+              <w:keepLines w:val="0"/>
+              <w:widowControl w:val="0"/>
+              <w:pBdr>
+                <w:top w:space="0" w:sz="0" w:val="nil"/>
+                <w:left w:space="0" w:sz="0" w:val="nil"/>
+                <w:bottom w:space="0" w:sz="0" w:val="nil"/>
+                <w:right w:space="0" w:sz="0" w:val="nil"/>
+                <w:between w:space="0" w:sz="0" w:val="nil"/>
+              </w:pBdr>
+              <w:shd w:fill="auto" w:val="clear"/>
+              <w:spacing w:after="0" w:before="0" w:line="240" w:lineRule="auto"/>
+              <w:ind w:left="0" w:right="0" w:firstLine="0"/>
+              <w:jc w:val="left"/>
+              <w:rPr/>
+            </w:pPr>
+            <w:r>
+              <w:rPr>
+                <w:rtl w:val="0"/>
+              </w:rPr>
+              <w:t xml:space="preserve">KiCad Setup</w:t>
+            </w:r>
+          </w:p>
+        </w:tc>
+        <w:tc>
+          <w:tcPr>
+            <w:shd w:fill="auto" w:val="clear"/>
+            <w:tcMar>
+              <w:top w:w="100.0" w:type="dxa"/>
+              <w:left w:w="100.0" w:type="dxa"/>
+              <w:bottom w:w="100.0" w:type="dxa"/>
+              <w:right w:w="100.0" w:type="dxa"/>
+            </w:tcMar>
+            <w:vAlign w:val="top"/>
+          </w:tcPr>
+          <w:p>
+            <w:pPr>
+              <w:keepNext w:val="0"/>
+              <w:keepLines w:val="0"/>
+              <w:widowControl w:val="0"/>
+              <w:pBdr>
+                <w:top w:space="0" w:sz="0" w:val="nil"/>
+                <w:left w:space="0" w:sz="0" w:val="nil"/>
+                <w:bottom w:space="0" w:sz="0" w:val="nil"/>
+                <w:right w:space="0" w:sz="0" w:val="nil"/>
+                <w:between w:space="0" w:sz="0" w:val="nil"/>
+              </w:pBdr>
+              <w:shd w:fill="auto" w:val="clear"/>
+              <w:spacing w:after="0" w:before="0" w:line="240" w:lineRule="auto"/>
+              <w:ind w:left="0" w:right="0" w:firstLine="0"/>
+              <w:jc w:val="left"/>
+              <w:rPr/>
+            </w:pPr>
+            <w:r>
+              <w:rPr>
+                <w:rtl w:val="0"/>
+              </w:rPr>
+              <w:t xml:space="preserve">0 H</w:t>
+            </w:r>
+          </w:p>
+        </w:tc>
+        <w:tc>
+          <w:tcPr>
+            <w:shd w:fill="auto" w:val="clear"/>
+            <w:tcMar>
+              <w:top w:w="100.0" w:type="dxa"/>
+              <w:left w:w="100.0" w:type="dxa"/>
+              <w:bottom w:w="100.0" w:type="dxa"/>
+              <w:right w:w="100.0" w:type="dxa"/>
+            </w:tcMar>
+            <w:vAlign w:val="top"/>
+          </w:tcPr>
+          <w:p>
+            <w:pPr>
+              <w:keepNext w:val="0"/>
+              <w:keepLines w:val="0"/>
+              <w:widowControl w:val="0"/>
+              <w:pBdr>
+                <w:top w:space="0" w:sz="0" w:val="nil"/>
+                <w:left w:space="0" w:sz="0" w:val="nil"/>
+                <w:bottom w:space="0" w:sz="0" w:val="nil"/>
+                <w:right w:space="0" w:sz="0" w:val="nil"/>
+                <w:between w:space="0" w:sz="0" w:val="nil"/>
+              </w:pBdr>
+              <w:shd w:fill="auto" w:val="clear"/>
+              <w:spacing w:after="0" w:before="0" w:line="240" w:lineRule="auto"/>
+              <w:ind w:left="0" w:right="0" w:firstLine="0"/>
+              <w:jc w:val="left"/>
+              <w:rPr/>
+            </w:pPr>
+            <w:r>
+              <w:rPr>
+                <w:rtl w:val="0"/>
+              </w:rPr>
+              <w:t xml:space="preserve">15 H</w:t>
+            </w:r>
+          </w:p>
+        </w:tc>
+        <w:tc>
+          <w:tcPr>
+            <w:shd w:fill="auto" w:val="clear"/>
+            <w:tcMar>
+              <w:top w:w="100.0" w:type="dxa"/>
+              <w:left w:w="100.0" w:type="dxa"/>
+              <w:bottom w:w="100.0" w:type="dxa"/>
+              <w:right w:w="100.0" w:type="dxa"/>
+            </w:tcMar>
+            <w:vAlign w:val="top"/>
+          </w:tcPr>
+          <w:p>
+            <w:pPr>
+              <w:keepNext w:val="0"/>
+              <w:keepLines w:val="0"/>
+              <w:widowControl w:val="0"/>
+              <w:pBdr>
+                <w:top w:space="0" w:sz="0" w:val="nil"/>
+                <w:left w:space="0" w:sz="0" w:val="nil"/>
+                <w:bottom w:space="0" w:sz="0" w:val="nil"/>
+                <w:right w:space="0" w:sz="0" w:val="nil"/>
+                <w:between w:space="0" w:sz="0" w:val="nil"/>
+              </w:pBdr>
+              <w:shd w:fill="auto" w:val="clear"/>
+              <w:spacing w:after="0" w:before="0" w:line="240" w:lineRule="auto"/>
+              <w:ind w:left="0" w:right="0" w:firstLine="0"/>
+              <w:jc w:val="left"/>
+              <w:rPr/>
+            </w:pPr>
+            <w:r>
+              <w:rPr>
+                <w:rtl w:val="0"/>
+              </w:rPr>
+              <w:t xml:space="preserve">Learning how to use KiCad and setting up the libraries on Git</w:t>
+            </w:r>
+          </w:p>
+        </w:tc>
+      </w:tr>
+      <w:tr>
+        <w:tc>
+          <w:tcPr>
+            <w:shd w:fill="auto" w:val="clear"/>
+            <w:tcMar>
+              <w:top w:w="100.0" w:type="dxa"/>
+              <w:left w:w="100.0" w:type="dxa"/>
+              <w:bottom w:w="100.0" w:type="dxa"/>
+              <w:right w:w="100.0" w:type="dxa"/>
+            </w:tcMar>
+            <w:vAlign w:val="top"/>
+          </w:tcPr>
+          <w:p>
+            <w:pPr>
+              <w:keepNext w:val="0"/>
+              <w:keepLines w:val="0"/>
+              <w:widowControl w:val="0"/>
+              <w:pBdr>
+                <w:top w:space="0" w:sz="0" w:val="nil"/>
+                <w:left w:space="0" w:sz="0" w:val="nil"/>
+                <w:bottom w:space="0" w:sz="0" w:val="nil"/>
+                <w:right w:space="0" w:sz="0" w:val="nil"/>
+                <w:between w:space="0" w:sz="0" w:val="nil"/>
+              </w:pBdr>
+              <w:shd w:fill="auto" w:val="clear"/>
+              <w:spacing w:after="0" w:before="0" w:line="240" w:lineRule="auto"/>
+              <w:ind w:left="0" w:right="0" w:firstLine="0"/>
+              <w:jc w:val="left"/>
+              <w:rPr/>
+            </w:pPr>
+            <w:r>
+              <w:rPr>
+                <w:rtl w:val="0"/>
+              </w:rPr>
+              <w:t xml:space="preserve">Zigbee Cape Schematic Symbols</w:t>
+            </w:r>
+          </w:p>
+        </w:tc>
+        <w:tc>
+          <w:tcPr>
+            <w:shd w:fill="auto" w:val="clear"/>
+            <w:tcMar>
+              <w:top w:w="100.0" w:type="dxa"/>
+              <w:left w:w="100.0" w:type="dxa"/>
+              <w:bottom w:w="100.0" w:type="dxa"/>
+              <w:right w:w="100.0" w:type="dxa"/>
+            </w:tcMar>
+            <w:vAlign w:val="top"/>
+          </w:tcPr>
+          <w:p>
+            <w:pPr>
+              <w:keepNext w:val="0"/>
+              <w:keepLines w:val="0"/>
+              <w:widowControl w:val="0"/>
+              <w:pBdr>
+                <w:top w:space="0" w:sz="0" w:val="nil"/>
+                <w:left w:space="0" w:sz="0" w:val="nil"/>
+                <w:bottom w:space="0" w:sz="0" w:val="nil"/>
+                <w:right w:space="0" w:sz="0" w:val="nil"/>
+                <w:between w:space="0" w:sz="0" w:val="nil"/>
+              </w:pBdr>
+              <w:shd w:fill="auto" w:val="clear"/>
+              <w:spacing w:after="0" w:before="0" w:line="240" w:lineRule="auto"/>
+              <w:ind w:left="0" w:right="0" w:firstLine="0"/>
+              <w:jc w:val="left"/>
+              <w:rPr/>
+            </w:pPr>
+            <w:r>
+              <w:rPr>
+                <w:rtl w:val="0"/>
+              </w:rPr>
+              <w:t xml:space="preserve">0 H</w:t>
+            </w:r>
+          </w:p>
+        </w:tc>
+        <w:tc>
+          <w:tcPr>
+            <w:shd w:fill="auto" w:val="clear"/>
+            <w:tcMar>
+              <w:top w:w="100.0" w:type="dxa"/>
+              <w:left w:w="100.0" w:type="dxa"/>
+              <w:bottom w:w="100.0" w:type="dxa"/>
+              <w:right w:w="100.0" w:type="dxa"/>
+            </w:tcMar>
+            <w:vAlign w:val="top"/>
+          </w:tcPr>
+          <w:p>
+            <w:pPr>
+              <w:keepNext w:val="0"/>
+              <w:keepLines w:val="0"/>
+              <w:widowControl w:val="0"/>
+              <w:pBdr>
+                <w:top w:space="0" w:sz="0" w:val="nil"/>
+                <w:left w:space="0" w:sz="0" w:val="nil"/>
+                <w:bottom w:space="0" w:sz="0" w:val="nil"/>
+                <w:right w:space="0" w:sz="0" w:val="nil"/>
+                <w:between w:space="0" w:sz="0" w:val="nil"/>
+              </w:pBdr>
+              <w:shd w:fill="auto" w:val="clear"/>
+              <w:spacing w:after="0" w:before="0" w:line="240" w:lineRule="auto"/>
+              <w:ind w:left="0" w:right="0" w:firstLine="0"/>
+              <w:jc w:val="left"/>
+              <w:rPr/>
+            </w:pPr>
+            <w:r>
+              <w:rPr>
+                <w:rtl w:val="0"/>
+              </w:rPr>
+              <w:t xml:space="preserve">10 H</w:t>
+            </w:r>
+          </w:p>
+        </w:tc>
+        <w:tc>
+          <w:tcPr>
+            <w:shd w:fill="auto" w:val="clear"/>
+            <w:tcMar>
+              <w:top w:w="100.0" w:type="dxa"/>
+              <w:left w:w="100.0" w:type="dxa"/>
+              <w:bottom w:w="100.0" w:type="dxa"/>
+              <w:right w:w="100.0" w:type="dxa"/>
+            </w:tcMar>
+            <w:vAlign w:val="top"/>
+          </w:tcPr>
+          <w:p>
+            <w:pPr>
+              <w:keepNext w:val="0"/>
+              <w:keepLines w:val="0"/>
+              <w:widowControl w:val="0"/>
+              <w:pBdr>
+                <w:top w:space="0" w:sz="0" w:val="nil"/>
+                <w:left w:space="0" w:sz="0" w:val="nil"/>
+                <w:bottom w:space="0" w:sz="0" w:val="nil"/>
+                <w:right w:space="0" w:sz="0" w:val="nil"/>
+                <w:between w:space="0" w:sz="0" w:val="nil"/>
+              </w:pBdr>
+              <w:shd w:fill="auto" w:val="clear"/>
+              <w:spacing w:after="0" w:before="0" w:line="240" w:lineRule="auto"/>
+              <w:ind w:left="0" w:right="0" w:firstLine="0"/>
+              <w:jc w:val="left"/>
+              <w:rPr/>
+            </w:pPr>
+            <w:r>
+              <w:rPr>
+                <w:rtl w:val="0"/>
+              </w:rPr>
+              <w:t xml:space="preserve">Creating schematic symbols for parts</w:t>
+            </w:r>
+          </w:p>
+          <w:p>
+            <w:pPr>
+              <w:keepNext w:val="0"/>
+              <w:keepLines w:val="0"/>
+              <w:widowControl w:val="0"/>
+              <w:pBdr>
+                <w:top w:space="0" w:sz="0" w:val="nil"/>
+                <w:left w:space="0" w:sz="0" w:val="nil"/>
+                <w:bottom w:space="0" w:sz="0" w:val="nil"/>
+                <w:right w:space="0" w:sz="0" w:val="nil"/>
+                <w:between w:space="0" w:sz="0" w:val="nil"/>
+              </w:pBdr>
+              <w:shd w:fill="auto" w:val="clear"/>
+              <w:spacing w:after="0" w:before="0" w:line="240" w:lineRule="auto"/>
+              <w:ind w:left="0" w:right="0" w:firstLine="0"/>
+              <w:jc w:val="left"/>
+              <w:rPr/>
+            </w:pPr>
+            <w:r>
+              <w:rPr>
+                <w:rtl w:val="0"/>
+              </w:rPr>
+            </w:r>
+          </w:p>
+        </w:tc>
+      </w:tr>
+      <w:tr>
+        <w:tc>
+          <w:tcPr>
+            <w:shd w:fill="auto" w:val="clear"/>
+            <w:tcMar>
+              <w:top w:w="100.0" w:type="dxa"/>
+              <w:left w:w="100.0" w:type="dxa"/>
+              <w:bottom w:w="100.0" w:type="dxa"/>
+              <w:right w:w="100.0" w:type="dxa"/>
+            </w:tcMar>
+            <w:vAlign w:val="top"/>
+          </w:tcPr>
+          <w:p>
+            <w:pPr>
+              <w:keepNext w:val="0"/>
+              <w:keepLines w:val="0"/>
+              <w:widowControl w:val="0"/>
+              <w:pBdr>
+                <w:top w:space="0" w:sz="0" w:val="nil"/>
+                <w:left w:space="0" w:sz="0" w:val="nil"/>
+                <w:bottom w:space="0" w:sz="0" w:val="nil"/>
+                <w:right w:space="0" w:sz="0" w:val="nil"/>
+                <w:between w:space="0" w:sz="0" w:val="nil"/>
+              </w:pBdr>
+              <w:shd w:fill="auto" w:val="clear"/>
+              <w:spacing w:after="0" w:before="0" w:line="240" w:lineRule="auto"/>
+              <w:ind w:left="0" w:right="0" w:firstLine="0"/>
+              <w:jc w:val="left"/>
+              <w:rPr/>
+            </w:pPr>
+            <w:r>
+              <w:rPr>
+                <w:rtl w:val="0"/>
+              </w:rPr>
+              <w:t xml:space="preserve">Zigbee Cape Schematic</w:t>
+            </w:r>
+          </w:p>
+        </w:tc>
+        <w:tc>
+          <w:tcPr>
+            <w:shd w:fill="auto" w:val="clear"/>
+            <w:tcMar>
+              <w:top w:w="100.0" w:type="dxa"/>
+              <w:left w:w="100.0" w:type="dxa"/>
+              <w:bottom w:w="100.0" w:type="dxa"/>
+              <w:right w:w="100.0" w:type="dxa"/>
+            </w:tcMar>
+            <w:vAlign w:val="top"/>
+          </w:tcPr>
+          <w:p>
+            <w:pPr>
+              <w:keepNext w:val="0"/>
+              <w:keepLines w:val="0"/>
+              <w:widowControl w:val="0"/>
+              <w:pBdr>
+                <w:top w:space="0" w:sz="0" w:val="nil"/>
+                <w:left w:space="0" w:sz="0" w:val="nil"/>
+                <w:bottom w:space="0" w:sz="0" w:val="nil"/>
+                <w:right w:space="0" w:sz="0" w:val="nil"/>
+                <w:between w:space="0" w:sz="0" w:val="nil"/>
+              </w:pBdr>
+              <w:shd w:fill="auto" w:val="clear"/>
+              <w:spacing w:after="0" w:before="0" w:line="240" w:lineRule="auto"/>
+              <w:ind w:left="0" w:right="0" w:firstLine="0"/>
+              <w:jc w:val="left"/>
+              <w:rPr/>
+            </w:pPr>
+            <w:r>
+              <w:rPr>
+                <w:rtl w:val="0"/>
+              </w:rPr>
+              <w:t xml:space="preserve">0 H</w:t>
+            </w:r>
+          </w:p>
+        </w:tc>
+        <w:tc>
+          <w:tcPr>
+            <w:shd w:fill="auto" w:val="clear"/>
+            <w:tcMar>
+              <w:top w:w="100.0" w:type="dxa"/>
+              <w:left w:w="100.0" w:type="dxa"/>
+              <w:bottom w:w="100.0" w:type="dxa"/>
+              <w:right w:w="100.0" w:type="dxa"/>
+            </w:tcMar>
+            <w:vAlign w:val="top"/>
+          </w:tcPr>
+          <w:p>
+            <w:pPr>
+              <w:keepNext w:val="0"/>
+              <w:keepLines w:val="0"/>
+              <w:widowControl w:val="0"/>
+              <w:pBdr>
+                <w:top w:space="0" w:sz="0" w:val="nil"/>
+                <w:left w:space="0" w:sz="0" w:val="nil"/>
+                <w:bottom w:space="0" w:sz="0" w:val="nil"/>
+                <w:right w:space="0" w:sz="0" w:val="nil"/>
+                <w:between w:space="0" w:sz="0" w:val="nil"/>
+              </w:pBdr>
+              <w:shd w:fill="auto" w:val="clear"/>
+              <w:spacing w:after="0" w:before="0" w:line="240" w:lineRule="auto"/>
+              <w:ind w:left="0" w:right="0" w:firstLine="0"/>
+              <w:jc w:val="left"/>
+              <w:rPr/>
+            </w:pPr>
+            <w:r>
+              <w:rPr>
+                <w:rtl w:val="0"/>
+              </w:rPr>
+              <w:t xml:space="preserve">10 H</w:t>
+            </w:r>
+          </w:p>
+        </w:tc>
+        <w:tc>
+          <w:tcPr>
+            <w:shd w:fill="auto" w:val="clear"/>
+            <w:tcMar>
+              <w:top w:w="100.0" w:type="dxa"/>
+              <w:left w:w="100.0" w:type="dxa"/>
+              <w:bottom w:w="100.0" w:type="dxa"/>
+              <w:right w:w="100.0" w:type="dxa"/>
+            </w:tcMar>
+            <w:vAlign w:val="top"/>
+          </w:tcPr>
+          <w:p>
+            <w:pPr>
+              <w:keepNext w:val="0"/>
+              <w:keepLines w:val="0"/>
+              <w:widowControl w:val="0"/>
+              <w:pBdr>
+                <w:top w:space="0" w:sz="0" w:val="nil"/>
+                <w:left w:space="0" w:sz="0" w:val="nil"/>
+                <w:bottom w:space="0" w:sz="0" w:val="nil"/>
+                <w:right w:space="0" w:sz="0" w:val="nil"/>
+                <w:between w:space="0" w:sz="0" w:val="nil"/>
+              </w:pBdr>
+              <w:shd w:fill="auto" w:val="clear"/>
+              <w:spacing w:after="0" w:before="0" w:line="240" w:lineRule="auto"/>
+              <w:ind w:left="0" w:right="0" w:firstLine="0"/>
+              <w:jc w:val="left"/>
+              <w:rPr/>
+            </w:pPr>
+            <w:r>
+              <w:rPr>
+                <w:rtl w:val="0"/>
+              </w:rPr>
+              <w:t xml:space="preserve">Creating the schematic for the Zigbee Cape</w:t>
+            </w:r>
+          </w:p>
+        </w:tc>
+      </w:tr>
+    </w:tbl>
+    <w:p>
+      <w:pPr>
+        <w:ind w:left="0" w:firstLine="0"/>
+        <w:rPr/>
+      </w:pPr>
+      <w:r>
+        <w:rPr>
+          <w:rtl w:val="0"/>
+        </w:rPr>
+      </w:r>
+    </w:p>
+    <w:p>
+      <w:pPr>
+        <w:pStyle w:val="Heading2"/>
         <w:rPr>
           <w:rFonts w:ascii="Times New Roman" w:cs="Times New Roman" w:eastAsia="Times New Roman" w:hAnsi="Times New Roman"/>
           <w:b w:val="1"/>
@@ -7212,7 +9078,25 @@
           <w:szCs w:val="24"/>
           <w:rtl w:val="0"/>
         </w:rPr>
-        <w:t xml:space="preserve">2.6 Other Resource Requirements</w:t>
+        <w:t xml:space="preserve">2.</w:t>
+      </w:r>
+      <w:r>
+        <w:rPr>
+          <w:rtl w:val="0"/>
+        </w:rPr>
+        <w:t xml:space="preserve">7</w:t>
+      </w:r>
+      <w:r>
+        <w:rPr>
+          <w:rFonts w:ascii="Times New Roman" w:cs="Times New Roman" w:eastAsia="Times New Roman" w:hAnsi="Times New Roman"/>
+          <w:b w:val="1"/>
+          <w:i w:val="1"/>
+          <w:color w:val="000000"/>
+          <w:sz w:val="24"/>
+          <w:szCs w:val="24"/>
+          <w:rtl w:val="0"/>
+        </w:rPr>
+        <w:t xml:space="preserve"> Other Resource Requirements</w:t>
       </w:r>
     </w:p>
     <w:p>
@@ -7259,7 +9143,25 @@
           <w:szCs w:val="24"/>
           <w:rtl w:val="0"/>
         </w:rPr>
-        <w:t xml:space="preserve">2.7  Financial Requirements</w:t>
+        <w:t xml:space="preserve">2.</w:t>
+      </w:r>
+      <w:r>
+        <w:rPr>
+          <w:rtl w:val="0"/>
+        </w:rPr>
+        <w:t xml:space="preserve">8</w:t>
+      </w:r>
+      <w:r>
+        <w:rPr>
+          <w:rFonts w:ascii="Times New Roman" w:cs="Times New Roman" w:eastAsia="Times New Roman" w:hAnsi="Times New Roman"/>
+          <w:b w:val="1"/>
+          <w:i w:val="1"/>
+          <w:color w:val="000000"/>
+          <w:sz w:val="24"/>
+          <w:szCs w:val="24"/>
+          <w:rtl w:val="0"/>
+        </w:rPr>
+        <w:t xml:space="preserve"> Financial Requirements</w:t>
       </w:r>
       <w:r>
         <w:rPr>
@@ -7364,19 +9266,9 @@
       <w:bookmarkEnd w:id="20"/>
       <w:r>
         <w:rPr>
-          <w:rFonts w:ascii="Times New Roman" w:cs="Times New Roman" w:eastAsia="Times New Roman" w:hAnsi="Times New Roman"/>
-          <w:b w:val="1"/>
-          <w:color w:val="000000"/>
-          <w:sz w:val="28"/>
-          <w:szCs w:val="28"/>
           <w:rtl w:val="0"/>
         </w:rPr>
         <w:t xml:space="preserve">3  Design</w:t>
-      </w:r>
-      <w:r>
-        <w:rPr>
-          <w:rtl w:val="0"/>
-        </w:rPr>
       </w:r>
     </w:p>
     <w:p>
@@ -7393,6 +9285,11 @@
         </w:rPr>
         <w:t xml:space="preserve">3.1 Previous Work And Literature</w:t>
       </w:r>
+      <w:r>
+        <w:rPr>
+          <w:rtl w:val="0"/>
+        </w:rPr>
+      </w:r>
     </w:p>
     <w:p>
       <w:pPr>
@@ -7418,6 +9315,12 @@
         <w:rPr>
           <w:rtl w:val="0"/>
         </w:rPr>
+        <w:t xml:space="preserve">We will be utilizing the Zigbee wireless protocol, a common technology used in IoT projects.  Additionally, we will be interfacing with a variety of sensors using our selected Zigbee controller.  </w:t>
+      </w:r>
+      <w:r>
+        <w:rPr>
+          <w:rtl w:val="0"/>
+        </w:rPr>
         <w:t xml:space="preserve">Our aim is to</w:t>
       </w:r>
       <w:r>
@@ -7428,7 +9331,50 @@
           <w:szCs w:val="22"/>
           <w:rtl w:val="0"/>
         </w:rPr>
-        <w:t xml:space="preserve"> utilize these pieces of technology to create a hub as an interface for hobbyists and future developers to expand on our project for their own personal use.  We will utilize datasheets of development boards already in place, and research best practices for wireless technology.</w:t>
+        <w:t xml:space="preserve"> utilize these pieces of technology to create a hub as an interface for hobbyists and future developers to expand on our project for their own personal use.  </w:t>
+      </w:r>
+    </w:p>
+    <w:p>
+      <w:pPr>
+        <w:ind w:firstLine="720"/>
+        <w:rPr>
+          <w:rFonts w:ascii="Times New Roman" w:cs="Times New Roman" w:eastAsia="Times New Roman" w:hAnsi="Times New Roman"/>
+          <w:color w:val="000000"/>
+          <w:sz w:val="22"/>
+          <w:szCs w:val="22"/>
+        </w:rPr>
+      </w:pPr>
+      <w:r>
+        <w:rPr>
+          <w:rtl w:val="0"/>
+        </w:rPr>
+        <w:t xml:space="preserve">The greatest standout of our project compared to similar designs, is that we will be creating an out-of-box-experience.  Our users can print out circuit boards and download our code and immediately start utilizing the hardware for themselves.  While the Zigbee communication will be open-source and available to the user, they will not need any understanding or programming knowledge in order to get started. In order to accomplish this goal, w</w:t>
+      </w:r>
+      <w:r>
+        <w:rPr>
+          <w:rFonts w:ascii="Times New Roman" w:cs="Times New Roman" w:eastAsia="Times New Roman" w:hAnsi="Times New Roman"/>
+          <w:color w:val="000000"/>
+          <w:sz w:val="22"/>
+          <w:szCs w:val="22"/>
+          <w:rtl w:val="0"/>
+        </w:rPr>
+        <w:t xml:space="preserve">e will utilize datasheets of development boards already in place, research best practices for wireless technology, and pro</w:t>
+      </w:r>
+      <w:r>
+        <w:rPr>
+          <w:rtl w:val="0"/>
+        </w:rPr>
+        <w:t xml:space="preserve">vide detailed documentation for any software libraries we create</w:t>
+      </w:r>
+      <w:r>
+        <w:rPr>
+          <w:rFonts w:ascii="Times New Roman" w:cs="Times New Roman" w:eastAsia="Times New Roman" w:hAnsi="Times New Roman"/>
+          <w:color w:val="000000"/>
+          <w:sz w:val="22"/>
+          <w:szCs w:val="22"/>
+          <w:rtl w:val="0"/>
+        </w:rPr>
+        <w:t xml:space="preserve">.</w:t>
       </w:r>
     </w:p>
     <w:p>
@@ -7449,7 +9395,12 @@
         <w:rPr>
           <w:rtl w:val="0"/>
         </w:rPr>
-        <w:t xml:space="preserve">Design Thinking</w:t>
+        <w:t xml:space="preserve">Design ThinkingMore description about the previous work.</w:t>
+      </w:r>
+      <w:r>
+        <w:rPr>
+          <w:rtl w:val="0"/>
+        </w:rPr>
       </w:r>
     </w:p>
     <w:p>
@@ -7465,12 +9416,34 @@
           <w:szCs w:val="22"/>
           <w:rtl w:val="0"/>
         </w:rPr>
-        <w:t xml:space="preserve">The cape needs to be in the same form-factor as the BeagleBoard it’s attaching to, and needs to operate on relatively low power. It also needs to be easy to place in a car, and have all it’s critical connections unexposed to mitigate the potential for dust, dirt, or water to cause a short or damage it.  Additionally, the software libraries used and third party services should be widely available and well documented as we keep the end-user in mind.  </w:t>
-      </w:r>
-      <w:r>
-        <w:rPr>
-          <w:rtl w:val="0"/>
-        </w:rPr>
+        <w:t xml:space="preserve">The cape needs to be in the same form-factor as the BeagleBoard it’s attaching to, and needs to operate on relatively low power. It also needs to be easy to place in a car, and have all it’s critical connections unexposed to mitigate the potential for dust, dirt, or water to cause a short or damage it.  Additionally, the software libraries used and third party services should be widely available and well documented as we keep the end-user in mind. </w:t>
+      </w:r>
+      <w:r>
+        <w:rPr>
+          <w:rtl w:val="0"/>
+        </w:rPr>
+      </w:r>
+    </w:p>
+    <w:p>
+      <w:pPr>
+        <w:ind w:firstLine="720"/>
+        <w:rPr/>
+      </w:pPr>
+      <w:r>
+        <w:rPr>
+          <w:rFonts w:ascii="Times New Roman" w:cs="Times New Roman" w:eastAsia="Times New Roman" w:hAnsi="Times New Roman"/>
+          <w:color w:val="000000"/>
+          <w:sz w:val="22"/>
+          <w:szCs w:val="22"/>
+          <w:rtl w:val="0"/>
+        </w:rPr>
+        <w:t xml:space="preserve">We had proposed additional </w:t>
+      </w:r>
+      <w:r>
+        <w:rPr>
+          <w:rtl w:val="0"/>
+        </w:rPr>
+        <w:t xml:space="preserve">ideas that would increase the functionality and usefulness of being in a car.  One idea was to connect to the car’s canbus OBD2 port to utilize onboard signals. This idea was tabled until we feel confident about Zigbee and utilizing external sensors.  We hope to make a daughter board that features a canbus OBD2 port that transmits data to our cape design in the future.</w:t>
       </w:r>
     </w:p>
     <w:p>
@@ -7487,6 +9460,11 @@
         </w:rPr>
         <w:t xml:space="preserve">3.3 Proposed Design</w:t>
       </w:r>
+      <w:r>
+        <w:rPr>
+          <w:rtl w:val="0"/>
+        </w:rPr>
+      </w:r>
     </w:p>
     <w:p>
       <w:pPr>
@@ -7508,7 +9486,29 @@
           <w:szCs w:val="22"/>
           <w:rtl w:val="0"/>
         </w:rPr>
-        <w:t xml:space="preserve">Our proposed cape design will incorporate a Zigbee microcontroller. A high-level schematic is provided below:</w:t>
+        <w:t xml:space="preserve">Our proposed cape design will incorporate a Zigbee microcontroller</w:t>
+      </w:r>
+      <w:r>
+        <w:rPr>
+          <w:rtl w:val="0"/>
+        </w:rPr>
+        <w:t xml:space="preserve"> </w:t>
+      </w:r>
+      <w:r>
+        <w:rPr>
+          <w:rtl w:val="0"/>
+        </w:rPr>
+        <w:t xml:space="preserve">and numerous feedback LEDs and debugging endpoints</w:t>
+      </w:r>
+      <w:r>
+        <w:rPr>
+          <w:rFonts w:ascii="Times New Roman" w:cs="Times New Roman" w:eastAsia="Times New Roman" w:hAnsi="Times New Roman"/>
+          <w:color w:val="000000"/>
+          <w:sz w:val="22"/>
+          <w:szCs w:val="22"/>
+          <w:rtl w:val="0"/>
+        </w:rPr>
+        <w:t xml:space="preserve">. A high-level schematic for a complete system is provided below:</w:t>
       </w:r>
     </w:p>
     <w:p>
@@ -7529,12 +9529,12 @@
           <wp:inline distB="114300" distT="114300" distL="114300" distR="114300">
             <wp:extent cx="5486400" cy="3378200"/>
             <wp:effectExtent b="0" l="0" r="0" t="0"/>
-            <wp:docPr id="6" name="image1.png"/>
+            <wp:docPr id="6" name="image2.png"/>
             <a:graphic>
               <a:graphicData uri="http://schemas.openxmlformats.org/drawingml/2006/picture">
                 <pic:pic>
                   <pic:nvPicPr>
-                    <pic:cNvPr id="0" name="image1.png"/>
+                    <pic:cNvPr id="0" name="image2.png"/>
                     <pic:cNvPicPr preferRelativeResize="0"/>
                   </pic:nvPicPr>
                   <pic:blipFill>
@@ -7583,7 +9583,23 @@
           <w:szCs w:val="22"/>
           <w:rtl w:val="0"/>
         </w:rPr>
-        <w:t xml:space="preserve">This schematic shows how our cape connects to the beaglebone, and how wireless communication is handled.</w:t>
+        <w:t xml:space="preserve">This schematic shows how our cape connects to the beaglebone, and how wireless communication is handled between </w:t>
+      </w:r>
+      <w:r>
+        <w:rPr>
+          <w:rtl w:val="0"/>
+        </w:rPr>
+        <w:t xml:space="preserve">the cape and the daughter boards, and how the beaglebone connects to third-party clients</w:t>
+      </w:r>
+      <w:r>
+        <w:rPr>
+          <w:rFonts w:ascii="Times New Roman" w:cs="Times New Roman" w:eastAsia="Times New Roman" w:hAnsi="Times New Roman"/>
+          <w:color w:val="000000"/>
+          <w:sz w:val="22"/>
+          <w:szCs w:val="22"/>
+          <w:rtl w:val="0"/>
+        </w:rPr>
+        <w:t xml:space="preserve">.</w:t>
       </w:r>
     </w:p>
     <w:p>
@@ -7739,7 +9755,23 @@
           <w:szCs w:val="22"/>
           <w:rtl w:val="0"/>
         </w:rPr>
-        <w:t xml:space="preserve">We are trying to follow an Agile process, using Trello as a time and task keeping resource, and using git and it’s methods (commit messages, and an official changelog) as a version control system for hardware designs, and software versions.</w:t>
+        <w:t xml:space="preserve">We are trying to follow a</w:t>
+      </w:r>
+      <w:r>
+        <w:rPr>
+          <w:rtl w:val="0"/>
+        </w:rPr>
+        <w:t xml:space="preserve"> pseudo-a</w:t>
+      </w:r>
+      <w:r>
+        <w:rPr>
+          <w:rFonts w:ascii="Times New Roman" w:cs="Times New Roman" w:eastAsia="Times New Roman" w:hAnsi="Times New Roman"/>
+          <w:color w:val="000000"/>
+          <w:sz w:val="22"/>
+          <w:szCs w:val="22"/>
+          <w:rtl w:val="0"/>
+        </w:rPr>
+        <w:t xml:space="preserve">gile process, using Trello as a time and task keeping resource, and using git and it’s methods (commit messages, and an official changelog) as a version control system for hardware designs, and software versions.</w:t>
       </w:r>
       <w:r>
         <w:rPr>
@@ -7761,27 +9793,63 @@
         </w:rPr>
         <w:t xml:space="preserve">3.7 Design Plan</w:t>
       </w:r>
+      <w:r>
+        <w:rPr>
+          <w:rtl w:val="0"/>
+        </w:rPr>
+      </w:r>
     </w:p>
     <w:p>
       <w:pPr>
         <w:spacing w:after="100" w:before="100" w:line="240" w:lineRule="auto"/>
         <w:ind w:firstLine="720"/>
-        <w:rPr>
-          <w:rFonts w:ascii="Times New Roman" w:cs="Times New Roman" w:eastAsia="Times New Roman" w:hAnsi="Times New Roman"/>
-          <w:color w:val="000000"/>
-          <w:sz w:val="22"/>
-          <w:szCs w:val="22"/>
-        </w:rPr>
-      </w:pPr>
-      <w:r>
-        <w:rPr>
-          <w:rFonts w:ascii="Times New Roman" w:cs="Times New Roman" w:eastAsia="Times New Roman" w:hAnsi="Times New Roman"/>
-          <w:color w:val="000000"/>
-          <w:sz w:val="22"/>
-          <w:szCs w:val="22"/>
-          <w:rtl w:val="0"/>
-        </w:rPr>
-        <w:t xml:space="preserve">See sections 2.2 - 2.4 for a design plan outline</w:t>
+        <w:jc w:val="center"/>
+        <w:rPr>
+          <w:rFonts w:ascii="Times New Roman" w:cs="Times New Roman" w:eastAsia="Times New Roman" w:hAnsi="Times New Roman"/>
+          <w:color w:val="000000"/>
+          <w:sz w:val="22"/>
+          <w:szCs w:val="22"/>
+        </w:rPr>
+      </w:pPr>
+      <w:r>
+        <w:rPr/>
+        <w:drawing>
+          <wp:inline distB="114300" distT="114300" distL="114300" distR="114300">
+            <wp:extent cx="5486400" cy="5054600"/>
+            <wp:effectExtent b="0" l="0" r="0" t="0"/>
+            <wp:docPr id="7" name="image1.png"/>
+            <a:graphic>
+              <a:graphicData uri="http://schemas.openxmlformats.org/drawingml/2006/picture">
+                <pic:pic>
+                  <pic:nvPicPr>
+                    <pic:cNvPr id="0" name="image1.png"/>
+                    <pic:cNvPicPr preferRelativeResize="0"/>
+                  </pic:nvPicPr>
+                  <pic:blipFill>
+                    <a:blip r:embed="rId10"/>
+                    <a:srcRect b="0" l="0" r="0" t="0"/>
+                    <a:stretch>
+                      <a:fillRect/>
+                    </a:stretch>
+                  </pic:blipFill>
+                  <pic:spPr>
+                    <a:xfrm>
+                      <a:off x="0" y="0"/>
+                      <a:ext cx="5486400" cy="5054600"/>
+                    </a:xfrm>
+                    <a:prstGeom prst="rect"/>
+                    <a:ln/>
+                  </pic:spPr>
+                </pic:pic>
+              </a:graphicData>
+            </a:graphic>
+          </wp:inline>
+        </w:drawing>
+      </w:r>
+      <w:r>
+        <w:rPr>
+          <w:rtl w:val="0"/>
+        </w:rPr>
       </w:r>
     </w:p>
     <w:p>
@@ -7902,7 +9970,7 @@
           <w:szCs w:val="22"/>
           <w:rtl w:val="0"/>
         </w:rPr>
-        <w:t xml:space="preserve">Hardware</w:t>
+        <w:t xml:space="preserve">Hardware:</w:t>
       </w:r>
     </w:p>
     <w:p>
@@ -7939,7 +10007,18 @@
           <w:szCs w:val="22"/>
           <w:rtl w:val="0"/>
         </w:rPr>
-        <w:t xml:space="preserve">everything is operational.  There are many different parts but most of them can be split into 4 different groups.</w:t>
+        <w:t xml:space="preserve">everything is operational.  There are many different parts but most of them can be split into 4 different groups</w:t>
+      </w:r>
+      <w:r>
+        <w:rPr>
+          <w:rtl w:val="0"/>
+        </w:rPr>
+        <w:t xml:space="preserve">:</w:t>
+      </w:r>
+      <w:r>
+        <w:rPr>
+          <w:rtl w:val="0"/>
+        </w:rPr>
       </w:r>
     </w:p>
     <w:p>
@@ -8048,6 +10127,105 @@
         </w:rPr>
         <w:t xml:space="preserve">ZigBee Communication: This will be one of the last things that we will test when we bring the board up.  This will involve using a known working transceiver and attempting to communicate with it.</w:t>
       </w:r>
+      <w:r>
+        <w:rPr>
+          <w:rtl w:val="0"/>
+        </w:rPr>
+      </w:r>
+    </w:p>
+    <w:p>
+      <w:pPr>
+        <w:ind w:left="0" w:firstLine="0"/>
+        <w:rPr/>
+      </w:pPr>
+      <w:r>
+        <w:rPr>
+          <w:rtl w:val="0"/>
+        </w:rPr>
+        <w:t xml:space="preserve">Software:</w:t>
+      </w:r>
+    </w:p>
+    <w:p>
+      <w:pPr>
+        <w:ind w:left="0" w:firstLine="0"/>
+        <w:rPr/>
+      </w:pPr>
+      <w:r>
+        <w:rPr>
+          <w:rtl w:val="0"/>
+        </w:rPr>
+        <w:tab/>
+        <w:t xml:space="preserve">Initial library design and functionality can be completed without the use of custom hardware being designed. Testing this on our provided development hardware will involve the following:</w:t>
+      </w:r>
+    </w:p>
+    <w:p>
+      <w:pPr>
+        <w:numPr>
+          <w:ilvl w:val="0"/>
+          <w:numId w:val="37"/>
+        </w:numPr>
+        <w:spacing w:after="0" w:afterAutospacing="0"/>
+        <w:ind w:left="720" w:hanging="360"/>
+        <w:rPr>
+          <w:u w:val="none"/>
+        </w:rPr>
+      </w:pPr>
+      <w:r>
+        <w:rPr>
+          <w:rtl w:val="0"/>
+        </w:rPr>
+        <w:t xml:space="preserve">Sending multiple different types of data between Zigbee end-devices and the Zigbee hub.</w:t>
+      </w:r>
+    </w:p>
+    <w:p>
+      <w:pPr>
+        <w:numPr>
+          <w:ilvl w:val="0"/>
+          <w:numId w:val="37"/>
+        </w:numPr>
+        <w:spacing w:after="0" w:afterAutospacing="0"/>
+        <w:ind w:left="720" w:hanging="360"/>
+        <w:rPr>
+          <w:u w:val="none"/>
+        </w:rPr>
+      </w:pPr>
+      <w:r>
+        <w:rPr>
+          <w:rtl w:val="0"/>
+        </w:rPr>
+        <w:t xml:space="preserve">Sending data from multiple end devices at once.</w:t>
+      </w:r>
+    </w:p>
+    <w:p>
+      <w:pPr>
+        <w:numPr>
+          <w:ilvl w:val="0"/>
+          <w:numId w:val="37"/>
+        </w:numPr>
+        <w:ind w:left="720" w:hanging="360"/>
+        <w:rPr>
+          <w:u w:val="none"/>
+        </w:rPr>
+      </w:pPr>
+      <w:r>
+        <w:rPr>
+          <w:rtl w:val="0"/>
+        </w:rPr>
+        <w:t xml:space="preserve">Ensuring data sent over Zigbee is property transferred to the beaglebone.</w:t>
+      </w:r>
+    </w:p>
+    <w:p>
+      <w:pPr>
+        <w:ind w:left="0" w:firstLine="0"/>
+        <w:rPr/>
+      </w:pPr>
+      <w:r>
+        <w:rPr>
+          <w:rtl w:val="0"/>
+        </w:rPr>
+        <w:tab/>
+        <w:t xml:space="preserve">Once the custom hardware is deemed working, software developers will port working code to the new hardware and perform similar tests. At this point work can be completed on the “out-of-box” experience aspect of our design.</w:t>
+      </w:r>
     </w:p>
     <w:p>
       <w:pPr>
@@ -8141,7 +10319,7 @@
         <w:rPr>
           <w:rtl w:val="0"/>
         </w:rPr>
-        <w:t xml:space="preserve">Check hardware: Make sure the PCB is working properly on its own.</w:t>
+        <w:t xml:space="preserve">Check hardware: Make sure the PCB is working properly on its own. Perform tests described in section 4.1.</w:t>
       </w:r>
     </w:p>
     <w:p>
@@ -8160,7 +10338,26 @@
         <w:rPr>
           <w:rtl w:val="0"/>
         </w:rPr>
-        <w:t xml:space="preserve">Check software: Make sure that the software is working correctly on the test board.</w:t>
+        <w:t xml:space="preserve">Check software: Make sure that the software is working correctly on the test board. Perform tests described in section 4.1.</w:t>
+      </w:r>
+    </w:p>
+    <w:p>
+      <w:pPr>
+        <w:numPr>
+          <w:ilvl w:val="0"/>
+          <w:numId w:val="31"/>
+        </w:numPr>
+        <w:spacing w:after="0" w:afterAutospacing="0"/>
+        <w:ind w:left="720" w:hanging="360"/>
+        <w:rPr>
+          <w:u w:val="none"/>
+        </w:rPr>
+      </w:pPr>
+      <w:r>
+        <w:rPr>
+          <w:rtl w:val="0"/>
+        </w:rPr>
+        <w:t xml:space="preserve">Add to out-of-box functionality to increase immediate usefulness. This will also ”stress test” key aspects of our hardware and software designs.</w:t>
       </w:r>
     </w:p>
     <w:p>
@@ -8178,7 +10375,7 @@
         <w:rPr>
           <w:rtl w:val="0"/>
         </w:rPr>
-        <w:t xml:space="preserve">Bring features together incrementally and make corrections as needed.  It will be really important for us to complete a concrete list of objectives before this point.</w:t>
+        <w:t xml:space="preserve">Bring features together incrementally and make corrections as needed.  At this point we will have clear design and functionality objectives to compare actual test results to.</w:t>
       </w:r>
     </w:p>
     <w:p>
@@ -8209,16 +10406,204 @@
     </w:p>
     <w:p>
       <w:pPr>
+        <w:pStyle w:val="Heading2"/>
+        <w:rPr/>
+      </w:pPr>
+      <w:bookmarkStart w:colFirst="0" w:colLast="0" w:name="_8g6rg9atewcn" w:id="33"/>
+      <w:bookmarkEnd w:id="33"/>
+      <w:r>
+        <w:rPr>
+          <w:rtl w:val="0"/>
+        </w:rPr>
+        <w:t xml:space="preserve">4.4 Results</w:t>
+      </w:r>
+      <w:r>
+        <w:rPr>
+          <w:rtl w:val="0"/>
+        </w:rPr>
+      </w:r>
+    </w:p>
+    <w:p>
+      <w:pPr>
+        <w:ind w:left="0" w:firstLine="0"/>
+        <w:rPr/>
+      </w:pPr>
+      <w:r>
+        <w:rPr>
+          <w:rtl w:val="0"/>
+        </w:rPr>
+        <w:t xml:space="preserve">Hardware:</w:t>
+      </w:r>
+    </w:p>
+    <w:p>
+      <w:pPr>
+        <w:rPr/>
+      </w:pPr>
+      <w:r>
+        <w:rPr>
+          <w:rtl w:val="0"/>
+        </w:rPr>
+        <w:tab/>
+        <w:t xml:space="preserve">As we complete the initial PCB design, we are making detailed notes and documentation of our design decisions and changes.  This way we can have more productive design meetings and we can better understand our results.  As we progress through this project it will be really important to reference and update these documents to better learn from our mistakes and prevent us from backtracking.</w:t>
+      </w:r>
+    </w:p>
+    <w:p>
+      <w:pPr>
+        <w:rPr/>
+      </w:pPr>
+      <w:r>
+        <w:rPr>
+          <w:rtl w:val="0"/>
+        </w:rPr>
+        <w:br w:type="textWrapping"/>
+        <w:t xml:space="preserve">Software:</w:t>
+      </w:r>
+    </w:p>
+    <w:p>
+      <w:pPr>
+        <w:ind w:firstLine="720"/>
+        <w:rPr/>
+      </w:pPr>
+      <w:r>
+        <w:rPr>
+          <w:rtl w:val="0"/>
+        </w:rPr>
+        <w:t xml:space="preserve">In preparation for programming the custom PCBs, we have been primarily testing development boards equipped with the Zigbee protocol. In our testing, we have discovered TI’s library for device to device communication.  In this library, we will be able to configure one device as a “coordinator” and the rest of the devices as “end-devices”.  This will create a network by using the beaglebone shield as an access point for all of the other daughter boards to communicate with.  </w:t>
+      </w:r>
+    </w:p>
+    <w:p>
+      <w:pPr>
+        <w:rPr/>
+      </w:pPr>
+      <w:r>
+        <w:rPr>
+          <w:rtl w:val="0"/>
+        </w:rPr>
+      </w:r>
+    </w:p>
+    <w:p>
+      <w:pPr>
         <w:pStyle w:val="Heading1"/>
         <w:rPr/>
       </w:pPr>
-      <w:bookmarkStart w:colFirst="0" w:colLast="0" w:name="_gaior408zni" w:id="33"/>
-      <w:bookmarkEnd w:id="33"/>
-      <w:r>
-        <w:rPr>
-          <w:rtl w:val="0"/>
-        </w:rPr>
-        <w:t xml:space="preserve">5 Closing Material</w:t>
+      <w:bookmarkStart w:colFirst="0" w:colLast="0" w:name="_gaior408zni" w:id="34"/>
+      <w:bookmarkEnd w:id="34"/>
+      <w:r>
+        <w:br w:type="page"/>
+      </w:r>
+      <w:r>
+        <w:rPr>
+          <w:rtl w:val="0"/>
+        </w:rPr>
+      </w:r>
+    </w:p>
+    <w:p>
+      <w:pPr>
+        <w:pStyle w:val="Heading1"/>
+        <w:rPr/>
+      </w:pPr>
+      <w:bookmarkStart w:colFirst="0" w:colLast="0" w:name="_myvmq5wjmfx2" w:id="35"/>
+      <w:bookmarkEnd w:id="35"/>
+      <w:r>
+        <w:rPr>
+          <w:rtl w:val="0"/>
+        </w:rPr>
+        <w:t xml:space="preserve">5 Implementation</w:t>
+      </w:r>
+      <w:r>
+        <w:rPr>
+          <w:rtl w:val="0"/>
+        </w:rPr>
+      </w:r>
+    </w:p>
+    <w:p>
+      <w:pPr>
+        <w:rPr/>
+      </w:pPr>
+      <w:r>
+        <w:rPr>
+          <w:rtl w:val="0"/>
+        </w:rPr>
+      </w:r>
+    </w:p>
+    <w:p>
+      <w:pPr>
+        <w:rPr/>
+      </w:pPr>
+      <w:r>
+        <w:rPr>
+          <w:rtl w:val="0"/>
+        </w:rPr>
+        <w:t xml:space="preserve">Hardware: </w:t>
+      </w:r>
+    </w:p>
+    <w:p>
+      <w:pPr>
+        <w:ind w:firstLine="720"/>
+        <w:rPr/>
+      </w:pPr>
+      <w:r>
+        <w:rPr>
+          <w:rtl w:val="0"/>
+        </w:rPr>
+        <w:t xml:space="preserve">After the conclusion of the first design of the printed circuit board, we are planning to start out the semester by powering up the circuit board.  We will test all the components separately and then hopefully together if that goes well.  Depending on the results, we will make corrections and improvements to the board in an attempt to improve performance.  Our goal is to get a working PCB that the software team can successfully program and communicate through.</w:t>
+      </w:r>
+    </w:p>
+    <w:p>
+      <w:pPr>
+        <w:rPr/>
+      </w:pPr>
+      <w:r>
+        <w:rPr>
+          <w:rtl w:val="0"/>
+        </w:rPr>
+        <w:t xml:space="preserve">Software:</w:t>
+      </w:r>
+    </w:p>
+    <w:p>
+      <w:pPr>
+        <w:rPr/>
+      </w:pPr>
+      <w:r>
+        <w:rPr>
+          <w:rtl w:val="0"/>
+        </w:rPr>
+        <w:tab/>
+        <w:t xml:space="preserve">Following the testing, we plan on writing a specific library of code that expands off the example code provided by Texas Instruments.  Instead of sending a signal to toggle a light, we will be sending a JSON payload over Zigbee with data collected from the sensor units.  Additionally, we will utilize our findings of communicating between the Zigbee controller and the beaglebone to forward that message back to the main device.  Here, the data is ready to be displayed or forwarded to a cloud service.  This implementation will use the custom PCB once it is designed and manufactured. </w:t>
+      </w:r>
+    </w:p>
+    <w:p>
+      <w:pPr>
+        <w:ind w:firstLine="720"/>
+        <w:rPr/>
+      </w:pPr>
+      <w:r>
+        <w:br w:type="page"/>
+      </w:r>
+      <w:r>
+        <w:rPr>
+          <w:rtl w:val="0"/>
+        </w:rPr>
+      </w:r>
+    </w:p>
+    <w:p>
+      <w:pPr>
+        <w:pStyle w:val="Heading1"/>
+        <w:rPr/>
+      </w:pPr>
+      <w:bookmarkStart w:colFirst="0" w:colLast="0" w:name="_3c3t5s4sljha" w:id="36"/>
+      <w:bookmarkEnd w:id="36"/>
+      <w:r>
+        <w:rPr>
+          <w:rtl w:val="0"/>
+        </w:rPr>
+        <w:t xml:space="preserve">6</w:t>
+      </w:r>
+      <w:r>
+        <w:rPr>
+          <w:rtl w:val="0"/>
+        </w:rPr>
+        <w:t xml:space="preserve"> Closing Material</w:t>
       </w:r>
     </w:p>
     <w:p>
@@ -8233,8 +10618,14 @@
           <w:szCs w:val="24"/>
         </w:rPr>
       </w:pPr>
-      <w:bookmarkStart w:colFirst="0" w:colLast="0" w:name="_2grqrue" w:id="34"/>
-      <w:bookmarkEnd w:id="34"/>
+      <w:bookmarkStart w:colFirst="0" w:colLast="0" w:name="_2grqrue" w:id="37"/>
+      <w:bookmarkEnd w:id="37"/>
+      <w:r>
+        <w:rPr>
+          <w:rtl w:val="0"/>
+        </w:rPr>
+        <w:t xml:space="preserve">6</w:t>
+      </w:r>
       <w:r>
         <w:rPr>
           <w:rFonts w:ascii="Times New Roman" w:cs="Times New Roman" w:eastAsia="Times New Roman" w:hAnsi="Times New Roman"/>
@@ -8245,20 +10636,36 @@
           <w:szCs w:val="24"/>
           <w:rtl w:val="0"/>
         </w:rPr>
-        <w:t xml:space="preserve">5.1 Conclusion</w:t>
-      </w:r>
-    </w:p>
-    <w:p>
-      <w:pPr>
-        <w:ind w:firstLine="720"/>
+        <w:t xml:space="preserve">.</w:t>
+      </w:r>
+      <w:r>
+        <w:rPr>
+          <w:rtl w:val="0"/>
+        </w:rPr>
+        <w:t xml:space="preserve">1</w:t>
+      </w:r>
+      <w:r>
         <w:rPr>
           <w:rFonts w:ascii="Times New Roman" w:cs="Times New Roman" w:eastAsia="Times New Roman" w:hAnsi="Times New Roman"/>
           <w:b w:val="1"/>
           <w:i w:val="1"/>
           <w:color w:val="000000"/>
-          <w:sz w:val="22"/>
-          <w:szCs w:val="22"/>
-        </w:rPr>
+          <w:sz w:val="24"/>
+          <w:szCs w:val="24"/>
+          <w:rtl w:val="0"/>
+        </w:rPr>
+        <w:t xml:space="preserve"> Conclusion</w:t>
+      </w:r>
+      <w:r>
+        <w:rPr>
+          <w:rtl w:val="0"/>
+        </w:rPr>
+      </w:r>
+    </w:p>
+    <w:p>
+      <w:pPr>
+        <w:ind w:firstLine="720"/>
+        <w:rPr/>
       </w:pPr>
       <w:r>
         <w:rPr>
@@ -8278,11 +10685,80 @@
     </w:p>
     <w:p>
       <w:pPr>
-        <w:rPr>
-          <w:rFonts w:ascii="Times New Roman" w:cs="Times New Roman" w:eastAsia="Times New Roman" w:hAnsi="Times New Roman"/>
-          <w:color w:val="000000"/>
-        </w:rPr>
-      </w:pPr>
+        <w:pStyle w:val="Heading2"/>
+        <w:rPr/>
+      </w:pPr>
+      <w:bookmarkStart w:colFirst="0" w:colLast="0" w:name="_xp03xvuwo4y8" w:id="38"/>
+      <w:bookmarkEnd w:id="38"/>
+      <w:r>
+        <w:rPr>
+          <w:rtl w:val="0"/>
+        </w:rPr>
+        <w:t xml:space="preserve">6</w:t>
+      </w:r>
+      <w:r>
+        <w:rPr>
+          <w:rtl w:val="0"/>
+        </w:rPr>
+        <w:t xml:space="preserve">.2 References</w:t>
+      </w:r>
+      <w:r>
+        <w:rPr>
+          <w:rtl w:val="0"/>
+        </w:rPr>
+      </w:r>
+    </w:p>
+    <w:p>
+      <w:pPr>
+        <w:rPr/>
+      </w:pPr>
+      <w:r>
+        <w:rPr>
+          <w:rtl w:val="0"/>
+        </w:rPr>
+        <w:t xml:space="preserve">“LAUNCHXL-CC1352R1.” LAUNCHXL-CC1352R1 Development Kit | TI.com www.ti.com/tool/LAUNCHXL-CC1352R1#order-start-development. </w:t>
+      </w:r>
+    </w:p>
+    <w:p>
+      <w:pPr>
+        <w:rPr/>
+      </w:pPr>
+      <w:r>
+        <w:rPr>
+          <w:rtl w:val="0"/>
+        </w:rPr>
+        <w:t xml:space="preserve">“CC1352R1 LaunchXL.” CC1352R1 LaunchXL - Zephyr Project Documentation, developer.nordicsemi.com/nRF_Connect_SDK/doc/1.0.0/zephyr/boards/arm/cc1352r1_launchxl/doc/index.html. </w:t>
+      </w:r>
+    </w:p>
+    <w:p>
+      <w:pPr>
+        <w:spacing w:after="240" w:lineRule="auto"/>
+        <w:ind w:left="0" w:firstLine="0"/>
+        <w:rPr>
+          <w:rFonts w:ascii="Constantia" w:cs="Constantia" w:eastAsia="Constantia" w:hAnsi="Constantia"/>
+          <w:sz w:val="20"/>
+          <w:szCs w:val="20"/>
+        </w:rPr>
+      </w:pPr>
+      <w:r>
+        <w:rPr>
+          <w:rtl w:val="0"/>
+        </w:rPr>
+        <w:t xml:space="preserve">Zuo, Baozhu. “Seeed Studio BeagleBone® Green Gateway.” </w:t>
+      </w:r>
+      <w:r>
+        <w:rPr>
+          <w:i w:val="1"/>
+          <w:rtl w:val="0"/>
+        </w:rPr>
+        <w:t xml:space="preserve">Seeedstudio</w:t>
+      </w:r>
+      <w:r>
+        <w:rPr>
+          <w:rtl w:val="0"/>
+        </w:rPr>
+        <w:t xml:space="preserve">, wiki.seeedstudio.com/BeagleBone-Green-Gateway/.</w:t>
+      </w:r>
       <w:r>
         <w:rPr>
           <w:rtl w:val="0"/>
@@ -8290,10 +10766,10 @@
       </w:r>
     </w:p>
     <w:sectPr>
-      <w:headerReference r:id="rId10" w:type="default"/>
-      <w:headerReference r:id="rId11" w:type="first"/>
-      <w:footerReference r:id="rId12" w:type="default"/>
-      <w:footerReference r:id="rId13" w:type="first"/>
+      <w:headerReference r:id="rId11" w:type="default"/>
+      <w:headerReference r:id="rId12" w:type="first"/>
+      <w:footerReference r:id="rId13" w:type="default"/>
+      <w:footerReference r:id="rId14" w:type="first"/>
       <w:pgSz w:h="15840" w:w="12240" w:orient="portrait"/>
       <w:pgMar w:bottom="1440" w:top="1728" w:left="1800" w:right="1800" w:header="720" w:footer="720"/>
       <w:pgNumType w:start="0"/>
@@ -8913,12 +11389,12 @@
               <wp:extent cx="5221605" cy="3119647"/>
               <wp:effectExtent b="0" l="0" r="0" t="0"/>
               <wp:wrapSquare wrapText="bothSides" distB="0" distT="0" distL="114300" distR="114300"/>
-              <wp:docPr id="4" name="image5.png"/>
+              <wp:docPr id="4" name="image6.png"/>
               <a:graphic>
                 <a:graphicData uri="http://schemas.openxmlformats.org/drawingml/2006/picture">
                   <pic:pic>
                     <pic:nvPicPr>
-                      <pic:cNvPr id="0" name="image5.png"/>
+                      <pic:cNvPr id="0" name="image6.png"/>
                       <pic:cNvPicPr preferRelativeResize="0"/>
                     </pic:nvPicPr>
                     <pic:blipFill>
@@ -9058,12 +11534,12 @@
               <wp:extent cx="5240655" cy="1345961"/>
               <wp:effectExtent b="0" l="0" r="0" t="0"/>
               <wp:wrapSquare wrapText="bothSides" distB="0" distT="0" distL="114300" distR="114300"/>
-              <wp:docPr id="2" name="image3.png"/>
+              <wp:docPr id="2" name="image4.png"/>
               <a:graphic>
                 <a:graphicData uri="http://schemas.openxmlformats.org/drawingml/2006/picture">
                   <pic:pic>
                     <pic:nvPicPr>
-                      <pic:cNvPr id="0" name="image3.png"/>
+                      <pic:cNvPr id="0" name="image4.png"/>
                       <pic:cNvPicPr preferRelativeResize="0"/>
                     </pic:nvPicPr>
                     <pic:blipFill>
@@ -12987,6 +15463,116 @@
     </w:lvl>
   </w:abstractNum>
   <w:abstractNum w:abstractNumId="36">
+    <w:lvl w:ilvl="0">
+      <w:start w:val="1"/>
+      <w:numFmt w:val="bullet"/>
+      <w:lvlText w:val="-"/>
+      <w:lvlJc w:val="left"/>
+      <w:pPr>
+        <w:ind w:left="720" w:hanging="360"/>
+      </w:pPr>
+      <w:rPr>
+        <w:u w:val="none"/>
+      </w:rPr>
+    </w:lvl>
+    <w:lvl w:ilvl="1">
+      <w:start w:val="1"/>
+      <w:numFmt w:val="bullet"/>
+      <w:lvlText w:val="-"/>
+      <w:lvlJc w:val="left"/>
+      <w:pPr>
+        <w:ind w:left="1440" w:hanging="360"/>
+      </w:pPr>
+      <w:rPr>
+        <w:u w:val="none"/>
+      </w:rPr>
+    </w:lvl>
+    <w:lvl w:ilvl="2">
+      <w:start w:val="1"/>
+      <w:numFmt w:val="bullet"/>
+      <w:lvlText w:val="-"/>
+      <w:lvlJc w:val="left"/>
+      <w:pPr>
+        <w:ind w:left="2160" w:hanging="360"/>
+      </w:pPr>
+      <w:rPr>
+        <w:u w:val="none"/>
+      </w:rPr>
+    </w:lvl>
+    <w:lvl w:ilvl="3">
+      <w:start w:val="1"/>
+      <w:numFmt w:val="bullet"/>
+      <w:lvlText w:val="-"/>
+      <w:lvlJc w:val="left"/>
+      <w:pPr>
+        <w:ind w:left="2880" w:hanging="360"/>
+      </w:pPr>
+      <w:rPr>
+        <w:u w:val="none"/>
+      </w:rPr>
+    </w:lvl>
+    <w:lvl w:ilvl="4">
+      <w:start w:val="1"/>
+      <w:numFmt w:val="bullet"/>
+      <w:lvlText w:val="-"/>
+      <w:lvlJc w:val="left"/>
+      <w:pPr>
+        <w:ind w:left="3600" w:hanging="360"/>
+      </w:pPr>
+      <w:rPr>
+        <w:u w:val="none"/>
+      </w:rPr>
+    </w:lvl>
+    <w:lvl w:ilvl="5">
+      <w:start w:val="1"/>
+      <w:numFmt w:val="bullet"/>
+      <w:lvlText w:val="-"/>
+      <w:lvlJc w:val="left"/>
+      <w:pPr>
+        <w:ind w:left="4320" w:hanging="360"/>
+      </w:pPr>
+      <w:rPr>
+        <w:u w:val="none"/>
+      </w:rPr>
+    </w:lvl>
+    <w:lvl w:ilvl="6">
+      <w:start w:val="1"/>
+      <w:numFmt w:val="bullet"/>
+      <w:lvlText w:val="-"/>
+      <w:lvlJc w:val="left"/>
+      <w:pPr>
+        <w:ind w:left="5040" w:hanging="360"/>
+      </w:pPr>
+      <w:rPr>
+        <w:u w:val="none"/>
+      </w:rPr>
+    </w:lvl>
+    <w:lvl w:ilvl="7">
+      <w:start w:val="1"/>
+      <w:numFmt w:val="bullet"/>
+      <w:lvlText w:val="-"/>
+      <w:lvlJc w:val="left"/>
+      <w:pPr>
+        <w:ind w:left="5760" w:hanging="360"/>
+      </w:pPr>
+      <w:rPr>
+        <w:u w:val="none"/>
+      </w:rPr>
+    </w:lvl>
+    <w:lvl w:ilvl="8">
+      <w:start w:val="1"/>
+      <w:numFmt w:val="bullet"/>
+      <w:lvlText w:val="-"/>
+      <w:lvlJc w:val="left"/>
+      <w:pPr>
+        <w:ind w:left="6480" w:hanging="360"/>
+      </w:pPr>
+      <w:rPr>
+        <w:u w:val="none"/>
+      </w:rPr>
+    </w:lvl>
+  </w:abstractNum>
+  <w:abstractNum w:abstractNumId="37">
     <w:lvl w:ilvl="0">
       <w:start w:val="1"/>
       <w:numFmt w:val="bullet"/>
@@ -13203,6 +15789,9 @@
   </w:num>
   <w:num w:numId="36">
     <w:abstractNumId w:val="36"/>
+  </w:num>
+  <w:num w:numId="37">
+    <w:abstractNumId w:val="37"/>
   </w:num>
 </w:numbering>
 </file>
@@ -13348,6 +15937,19 @@
       <w:sz w:val="26"/>
       <w:szCs w:val="26"/>
     </w:rPr>
+  </w:style>
+  <w:style w:type="table" w:styleId="Table1">
+    <w:basedOn w:val="TableNormal"/>
+    <w:tblPr>
+      <w:tblStyleRowBandSize w:val="1"/>
+      <w:tblStyleColBandSize w:val="1"/>
+      <w:tblCellMar>
+        <w:top w:w="100.0" w:type="dxa"/>
+        <w:left w:w="100.0" w:type="dxa"/>
+        <w:bottom w:w="100.0" w:type="dxa"/>
+        <w:right w:w="100.0" w:type="dxa"/>
+      </w:tblCellMar>
+    </w:tblPr>
   </w:style>
 </w:styles>
 </file>

</xml_diff>